<commit_message>
main update from VA
</commit_message>
<xml_diff>
--- a/Nhom01_DacTaHeThong.docx
+++ b/Nhom01_DacTaHeThong.docx
@@ -991,7 +991,7 @@
       </w:pPr>
       <w:bookmarkStart w:id="0" w:name="_Toc117359839"/>
       <w:bookmarkStart w:id="1" w:name="_Toc117360020"/>
-      <w:bookmarkStart w:id="2" w:name="_Toc117361671"/>
+      <w:bookmarkStart w:id="2" w:name="_Toc121082014"/>
       <w:r>
         <w:lastRenderedPageBreak/>
         <w:t>MỤC LỤC</w:t>
@@ -1047,13 +1047,13 @@
             </w:rPr>
             <w:fldChar w:fldCharType="separate"/>
           </w:r>
-          <w:hyperlink w:anchor="_Toc117361671" w:history="1">
+          <w:hyperlink w:anchor="_Toc121082015" w:history="1">
             <w:r>
               <w:rPr>
                 <w:rStyle w:val="Hyperlink"/>
                 <w:rFonts w:ascii="Times New Roman" w:hAnsi="Times New Roman" w:cs="Times New Roman"/>
               </w:rPr>
-              <w:t>MỤC LỤC</w:t>
+              <w:t>DANH MỤC HÌNH ẢNH</w:t>
             </w:r>
             <w:r>
               <w:rPr>
@@ -1074,7 +1074,7 @@
                 <w:rFonts w:ascii="Times New Roman" w:hAnsi="Times New Roman" w:cs="Times New Roman"/>
                 <w:webHidden/>
               </w:rPr>
-              <w:instrText xml:space="preserve"> PAGEREF _Toc117361671 \h </w:instrText>
+              <w:instrText xml:space="preserve"> PAGEREF _Toc121082015 \h </w:instrText>
             </w:r>
             <w:r>
               <w:rPr>
@@ -1094,7 +1094,7 @@
                 <w:rFonts w:ascii="Times New Roman" w:hAnsi="Times New Roman" w:cs="Times New Roman"/>
                 <w:webHidden/>
               </w:rPr>
-              <w:t>1</w:t>
+              <w:t>2</w:t>
             </w:r>
             <w:r>
               <w:rPr>
@@ -1119,13 +1119,13 @@
               <w:lang w:eastAsia="vi-VN"/>
             </w:rPr>
           </w:pPr>
-          <w:hyperlink w:anchor="_Toc117361672" w:history="1">
+          <w:hyperlink w:anchor="_Toc121082016" w:history="1">
             <w:r>
               <w:rPr>
                 <w:rStyle w:val="Hyperlink"/>
                 <w:rFonts w:ascii="Times New Roman" w:hAnsi="Times New Roman" w:cs="Times New Roman"/>
               </w:rPr>
-              <w:t>DANH MỤC HÌNH ẢNH</w:t>
+              <w:t>Chương 1: Giới thiệu</w:t>
             </w:r>
             <w:r>
               <w:rPr>
@@ -1146,7 +1146,7 @@
                 <w:rFonts w:ascii="Times New Roman" w:hAnsi="Times New Roman" w:cs="Times New Roman"/>
                 <w:webHidden/>
               </w:rPr>
-              <w:instrText xml:space="preserve"> PAGEREF _Toc117361672 \h </w:instrText>
+              <w:instrText xml:space="preserve"> PAGEREF _Toc121082016 \h </w:instrText>
             </w:r>
             <w:r>
               <w:rPr>
@@ -1166,7 +1166,289 @@
                 <w:rFonts w:ascii="Times New Roman" w:hAnsi="Times New Roman" w:cs="Times New Roman"/>
                 <w:webHidden/>
               </w:rPr>
-              <w:t>2</w:t>
+              <w:t>3</w:t>
+            </w:r>
+            <w:r>
+              <w:rPr>
+                <w:rFonts w:ascii="Times New Roman" w:hAnsi="Times New Roman" w:cs="Times New Roman"/>
+                <w:webHidden/>
+              </w:rPr>
+              <w:fldChar w:fldCharType="end"/>
+            </w:r>
+          </w:hyperlink>
+        </w:p>
+        <w:p>
+          <w:pPr>
+            <w:pStyle w:val="TOC2"/>
+            <w:tabs>
+              <w:tab w:val="right" w:leader="dot" w:pos="9061"/>
+            </w:tabs>
+            <w:spacing w:line="360" w:lineRule="auto"/>
+            <w:rPr>
+              <w:rFonts w:ascii="Times New Roman" w:eastAsiaTheme="minorEastAsia" w:hAnsi="Times New Roman" w:cs="Times New Roman"/>
+              <w:color w:val="auto"/>
+              <w:sz w:val="22"/>
+              <w:lang w:eastAsia="vi-VN"/>
+            </w:rPr>
+          </w:pPr>
+          <w:hyperlink w:anchor="_Toc121082017" w:history="1">
+            <w:r>
+              <w:rPr>
+                <w:rStyle w:val="Hyperlink"/>
+                <w:rFonts w:ascii="Times New Roman" w:hAnsi="Times New Roman" w:cs="Times New Roman"/>
+              </w:rPr>
+              <w:t>1.1. Mô tả nghiệp vụ, quy trình của hệ thống</w:t>
+            </w:r>
+            <w:r>
+              <w:rPr>
+                <w:rFonts w:ascii="Times New Roman" w:hAnsi="Times New Roman" w:cs="Times New Roman"/>
+                <w:webHidden/>
+              </w:rPr>
+              <w:tab/>
+            </w:r>
+            <w:r>
+              <w:rPr>
+                <w:rFonts w:ascii="Times New Roman" w:hAnsi="Times New Roman" w:cs="Times New Roman"/>
+                <w:webHidden/>
+              </w:rPr>
+              <w:fldChar w:fldCharType="begin"/>
+            </w:r>
+            <w:r>
+              <w:rPr>
+                <w:rFonts w:ascii="Times New Roman" w:hAnsi="Times New Roman" w:cs="Times New Roman"/>
+                <w:webHidden/>
+              </w:rPr>
+              <w:instrText xml:space="preserve"> PAGEREF _Toc121082017 \h </w:instrText>
+            </w:r>
+            <w:r>
+              <w:rPr>
+                <w:rFonts w:ascii="Times New Roman" w:hAnsi="Times New Roman" w:cs="Times New Roman"/>
+                <w:webHidden/>
+              </w:rPr>
+            </w:r>
+            <w:r>
+              <w:rPr>
+                <w:rFonts w:ascii="Times New Roman" w:hAnsi="Times New Roman" w:cs="Times New Roman"/>
+                <w:webHidden/>
+              </w:rPr>
+              <w:fldChar w:fldCharType="separate"/>
+            </w:r>
+            <w:r>
+              <w:rPr>
+                <w:rFonts w:ascii="Times New Roman" w:hAnsi="Times New Roman" w:cs="Times New Roman"/>
+                <w:webHidden/>
+              </w:rPr>
+              <w:t>3</w:t>
+            </w:r>
+            <w:r>
+              <w:rPr>
+                <w:rFonts w:ascii="Times New Roman" w:hAnsi="Times New Roman" w:cs="Times New Roman"/>
+                <w:webHidden/>
+              </w:rPr>
+              <w:fldChar w:fldCharType="end"/>
+            </w:r>
+          </w:hyperlink>
+        </w:p>
+        <w:p>
+          <w:pPr>
+            <w:pStyle w:val="TOC3"/>
+            <w:tabs>
+              <w:tab w:val="right" w:leader="dot" w:pos="9061"/>
+            </w:tabs>
+            <w:spacing w:line="360" w:lineRule="auto"/>
+            <w:rPr>
+              <w:rFonts w:ascii="Times New Roman" w:hAnsi="Times New Roman" w:cs="Times New Roman"/>
+            </w:rPr>
+          </w:pPr>
+          <w:hyperlink w:anchor="_Toc121082018" w:history="1">
+            <w:r>
+              <w:rPr>
+                <w:rStyle w:val="Hyperlink"/>
+                <w:rFonts w:ascii="Times New Roman" w:hAnsi="Times New Roman" w:cs="Times New Roman"/>
+              </w:rPr>
+              <w:t>1.1.1. Vai trò quản trị viên:</w:t>
+            </w:r>
+            <w:r>
+              <w:rPr>
+                <w:rFonts w:ascii="Times New Roman" w:hAnsi="Times New Roman" w:cs="Times New Roman"/>
+                <w:webHidden/>
+              </w:rPr>
+              <w:tab/>
+            </w:r>
+            <w:r>
+              <w:rPr>
+                <w:rFonts w:ascii="Times New Roman" w:hAnsi="Times New Roman" w:cs="Times New Roman"/>
+                <w:webHidden/>
+              </w:rPr>
+              <w:fldChar w:fldCharType="begin"/>
+            </w:r>
+            <w:r>
+              <w:rPr>
+                <w:rFonts w:ascii="Times New Roman" w:hAnsi="Times New Roman" w:cs="Times New Roman"/>
+                <w:webHidden/>
+              </w:rPr>
+              <w:instrText xml:space="preserve"> PAGEREF _Toc121082018 \h </w:instrText>
+            </w:r>
+            <w:r>
+              <w:rPr>
+                <w:rFonts w:ascii="Times New Roman" w:hAnsi="Times New Roman" w:cs="Times New Roman"/>
+                <w:webHidden/>
+              </w:rPr>
+            </w:r>
+            <w:r>
+              <w:rPr>
+                <w:rFonts w:ascii="Times New Roman" w:hAnsi="Times New Roman" w:cs="Times New Roman"/>
+                <w:webHidden/>
+              </w:rPr>
+              <w:fldChar w:fldCharType="separate"/>
+            </w:r>
+            <w:r>
+              <w:rPr>
+                <w:rFonts w:ascii="Times New Roman" w:hAnsi="Times New Roman" w:cs="Times New Roman"/>
+                <w:webHidden/>
+              </w:rPr>
+              <w:t>3</w:t>
+            </w:r>
+            <w:r>
+              <w:rPr>
+                <w:rFonts w:ascii="Times New Roman" w:hAnsi="Times New Roman" w:cs="Times New Roman"/>
+                <w:webHidden/>
+              </w:rPr>
+              <w:fldChar w:fldCharType="end"/>
+            </w:r>
+          </w:hyperlink>
+        </w:p>
+        <w:p>
+          <w:pPr>
+            <w:pStyle w:val="TOC3"/>
+            <w:tabs>
+              <w:tab w:val="right" w:leader="dot" w:pos="9061"/>
+            </w:tabs>
+            <w:spacing w:line="360" w:lineRule="auto"/>
+            <w:rPr>
+              <w:rFonts w:ascii="Times New Roman" w:hAnsi="Times New Roman" w:cs="Times New Roman"/>
+            </w:rPr>
+          </w:pPr>
+          <w:hyperlink w:anchor="_Toc121082019" w:history="1">
+            <w:r>
+              <w:rPr>
+                <w:rStyle w:val="Hyperlink"/>
+                <w:rFonts w:ascii="Times New Roman" w:hAnsi="Times New Roman" w:cs="Times New Roman"/>
+              </w:rPr>
+              <w:t>1.1.2. Vai trò nhân viên</w:t>
+            </w:r>
+            <w:r>
+              <w:rPr>
+                <w:rFonts w:ascii="Times New Roman" w:hAnsi="Times New Roman" w:cs="Times New Roman"/>
+                <w:webHidden/>
+              </w:rPr>
+              <w:tab/>
+            </w:r>
+            <w:r>
+              <w:rPr>
+                <w:rFonts w:ascii="Times New Roman" w:hAnsi="Times New Roman" w:cs="Times New Roman"/>
+                <w:webHidden/>
+              </w:rPr>
+              <w:fldChar w:fldCharType="begin"/>
+            </w:r>
+            <w:r>
+              <w:rPr>
+                <w:rFonts w:ascii="Times New Roman" w:hAnsi="Times New Roman" w:cs="Times New Roman"/>
+                <w:webHidden/>
+              </w:rPr>
+              <w:instrText xml:space="preserve"> PAGEREF _Toc121082019 \h </w:instrText>
+            </w:r>
+            <w:r>
+              <w:rPr>
+                <w:rFonts w:ascii="Times New Roman" w:hAnsi="Times New Roman" w:cs="Times New Roman"/>
+                <w:webHidden/>
+              </w:rPr>
+            </w:r>
+            <w:r>
+              <w:rPr>
+                <w:rFonts w:ascii="Times New Roman" w:hAnsi="Times New Roman" w:cs="Times New Roman"/>
+                <w:webHidden/>
+              </w:rPr>
+              <w:fldChar w:fldCharType="separate"/>
+            </w:r>
+            <w:r>
+              <w:rPr>
+                <w:rFonts w:ascii="Times New Roman" w:hAnsi="Times New Roman" w:cs="Times New Roman"/>
+                <w:webHidden/>
+              </w:rPr>
+              <w:t>6</w:t>
+            </w:r>
+            <w:r>
+              <w:rPr>
+                <w:rFonts w:ascii="Times New Roman" w:hAnsi="Times New Roman" w:cs="Times New Roman"/>
+                <w:webHidden/>
+              </w:rPr>
+              <w:fldChar w:fldCharType="end"/>
+            </w:r>
+          </w:hyperlink>
+        </w:p>
+        <w:p>
+          <w:pPr>
+            <w:pStyle w:val="TOC2"/>
+            <w:tabs>
+              <w:tab w:val="right" w:leader="dot" w:pos="9061"/>
+            </w:tabs>
+            <w:spacing w:line="360" w:lineRule="auto"/>
+            <w:rPr>
+              <w:rFonts w:ascii="Times New Roman" w:eastAsiaTheme="minorEastAsia" w:hAnsi="Times New Roman" w:cs="Times New Roman"/>
+              <w:color w:val="auto"/>
+              <w:sz w:val="22"/>
+              <w:lang w:eastAsia="vi-VN"/>
+            </w:rPr>
+          </w:pPr>
+          <w:hyperlink w:anchor="_Toc121082020" w:history="1">
+            <w:r>
+              <w:rPr>
+                <w:rStyle w:val="Hyperlink"/>
+                <w:rFonts w:ascii="Times New Roman" w:hAnsi="Times New Roman" w:cs="Times New Roman"/>
+              </w:rPr>
+              <w:t>1.2. Các ràng buộc đầu vào của luồng dữ liệu nhập vào</w:t>
+            </w:r>
+            <w:r>
+              <w:rPr>
+                <w:rFonts w:ascii="Times New Roman" w:hAnsi="Times New Roman" w:cs="Times New Roman"/>
+                <w:webHidden/>
+              </w:rPr>
+              <w:tab/>
+            </w:r>
+            <w:r>
+              <w:rPr>
+                <w:rFonts w:ascii="Times New Roman" w:hAnsi="Times New Roman" w:cs="Times New Roman"/>
+                <w:webHidden/>
+              </w:rPr>
+              <w:fldChar w:fldCharType="begin"/>
+            </w:r>
+            <w:r>
+              <w:rPr>
+                <w:rFonts w:ascii="Times New Roman" w:hAnsi="Times New Roman" w:cs="Times New Roman"/>
+                <w:webHidden/>
+              </w:rPr>
+              <w:instrText xml:space="preserve"> PAGEREF _Toc121082020 \h </w:instrText>
+            </w:r>
+            <w:r>
+              <w:rPr>
+                <w:rFonts w:ascii="Times New Roman" w:hAnsi="Times New Roman" w:cs="Times New Roman"/>
+                <w:webHidden/>
+              </w:rPr>
+            </w:r>
+            <w:r>
+              <w:rPr>
+                <w:rFonts w:ascii="Times New Roman" w:hAnsi="Times New Roman" w:cs="Times New Roman"/>
+                <w:webHidden/>
+              </w:rPr>
+              <w:fldChar w:fldCharType="separate"/>
+            </w:r>
+            <w:r>
+              <w:rPr>
+                <w:rFonts w:ascii="Times New Roman" w:hAnsi="Times New Roman" w:cs="Times New Roman"/>
+                <w:webHidden/>
+              </w:rPr>
+              <w:t>9</w:t>
             </w:r>
             <w:r>
               <w:rPr>
@@ -1191,13 +1473,13 @@
               <w:lang w:eastAsia="vi-VN"/>
             </w:rPr>
           </w:pPr>
-          <w:hyperlink w:anchor="_Toc117361673" w:history="1">
+          <w:hyperlink w:anchor="_Toc121082021" w:history="1">
             <w:r>
               <w:rPr>
                 <w:rStyle w:val="Hyperlink"/>
                 <w:rFonts w:ascii="Times New Roman" w:hAnsi="Times New Roman" w:cs="Times New Roman"/>
               </w:rPr>
-              <w:t>Chương 1: Giới thiệu</w:t>
+              <w:t>Chương 2: Thiết kế hệ thống</w:t>
             </w:r>
             <w:r>
               <w:rPr>
@@ -1218,7 +1500,7 @@
                 <w:rFonts w:ascii="Times New Roman" w:hAnsi="Times New Roman" w:cs="Times New Roman"/>
                 <w:webHidden/>
               </w:rPr>
-              <w:instrText xml:space="preserve"> PAGEREF _Toc117361673 \h </w:instrText>
+              <w:instrText xml:space="preserve"> PAGEREF _Toc121082021 \h </w:instrText>
             </w:r>
             <w:r>
               <w:rPr>
@@ -1238,7 +1520,7 @@
                 <w:rFonts w:ascii="Times New Roman" w:hAnsi="Times New Roman" w:cs="Times New Roman"/>
                 <w:webHidden/>
               </w:rPr>
-              <w:t>3</w:t>
+              <w:t>11</w:t>
             </w:r>
             <w:r>
               <w:rPr>
@@ -1263,13 +1545,13 @@
               <w:lang w:eastAsia="vi-VN"/>
             </w:rPr>
           </w:pPr>
-          <w:hyperlink w:anchor="_Toc117361674" w:history="1">
+          <w:hyperlink w:anchor="_Toc121082022" w:history="1">
             <w:r>
               <w:rPr>
                 <w:rStyle w:val="Hyperlink"/>
                 <w:rFonts w:ascii="Times New Roman" w:hAnsi="Times New Roman" w:cs="Times New Roman"/>
               </w:rPr>
-              <w:t>1.1. Mô tả nghiệp vụ</w:t>
+              <w:t>2.1. Sơ đồ ERD (Entity Relationship Diagram)</w:t>
             </w:r>
             <w:r>
               <w:rPr>
@@ -1290,7 +1572,7 @@
                 <w:rFonts w:ascii="Times New Roman" w:hAnsi="Times New Roman" w:cs="Times New Roman"/>
                 <w:webHidden/>
               </w:rPr>
-              <w:instrText xml:space="preserve"> PAGEREF _Toc117361674 \h </w:instrText>
+              <w:instrText xml:space="preserve"> PAGEREF _Toc121082022 \h </w:instrText>
             </w:r>
             <w:r>
               <w:rPr>
@@ -1310,7 +1592,7 @@
                 <w:rFonts w:ascii="Times New Roman" w:hAnsi="Times New Roman" w:cs="Times New Roman"/>
                 <w:webHidden/>
               </w:rPr>
-              <w:t>3</w:t>
+              <w:t>11</w:t>
             </w:r>
             <w:r>
               <w:rPr>
@@ -1335,13 +1617,13 @@
               <w:lang w:eastAsia="vi-VN"/>
             </w:rPr>
           </w:pPr>
-          <w:hyperlink w:anchor="_Toc117361675" w:history="1">
+          <w:hyperlink w:anchor="_Toc121082023" w:history="1">
             <w:r>
               <w:rPr>
                 <w:rStyle w:val="Hyperlink"/>
                 <w:rFonts w:ascii="Times New Roman" w:hAnsi="Times New Roman" w:cs="Times New Roman"/>
               </w:rPr>
-              <w:t>1.2. Các chức năng cần có</w:t>
+              <w:t>2.2. Mô hình thực thể - mối kết hợp</w:t>
             </w:r>
             <w:r>
               <w:rPr>
@@ -1362,7 +1644,7 @@
                 <w:rFonts w:ascii="Times New Roman" w:hAnsi="Times New Roman" w:cs="Times New Roman"/>
                 <w:webHidden/>
               </w:rPr>
-              <w:instrText xml:space="preserve"> PAGEREF _Toc117361675 \h </w:instrText>
+              <w:instrText xml:space="preserve"> PAGEREF _Toc121082023 \h </w:instrText>
             </w:r>
             <w:r>
               <w:rPr>
@@ -1382,7 +1664,79 @@
                 <w:rFonts w:ascii="Times New Roman" w:hAnsi="Times New Roman" w:cs="Times New Roman"/>
                 <w:webHidden/>
               </w:rPr>
-              <w:t>3</w:t>
+              <w:t>11</w:t>
+            </w:r>
+            <w:r>
+              <w:rPr>
+                <w:rFonts w:ascii="Times New Roman" w:hAnsi="Times New Roman" w:cs="Times New Roman"/>
+                <w:webHidden/>
+              </w:rPr>
+              <w:fldChar w:fldCharType="end"/>
+            </w:r>
+          </w:hyperlink>
+        </w:p>
+        <w:p>
+          <w:pPr>
+            <w:pStyle w:val="TOC2"/>
+            <w:tabs>
+              <w:tab w:val="right" w:leader="dot" w:pos="9061"/>
+            </w:tabs>
+            <w:spacing w:line="360" w:lineRule="auto"/>
+            <w:rPr>
+              <w:rFonts w:ascii="Times New Roman" w:eastAsiaTheme="minorEastAsia" w:hAnsi="Times New Roman" w:cs="Times New Roman"/>
+              <w:color w:val="auto"/>
+              <w:sz w:val="22"/>
+              <w:lang w:eastAsia="vi-VN"/>
+            </w:rPr>
+          </w:pPr>
+          <w:hyperlink w:anchor="_Toc121082024" w:history="1">
+            <w:r>
+              <w:rPr>
+                <w:rStyle w:val="Hyperlink"/>
+                <w:rFonts w:ascii="Times New Roman" w:hAnsi="Times New Roman" w:cs="Times New Roman"/>
+              </w:rPr>
+              <w:t>2.3. Mô tả thành phần dữ liệu</w:t>
+            </w:r>
+            <w:r>
+              <w:rPr>
+                <w:rFonts w:ascii="Times New Roman" w:hAnsi="Times New Roman" w:cs="Times New Roman"/>
+                <w:webHidden/>
+              </w:rPr>
+              <w:tab/>
+            </w:r>
+            <w:r>
+              <w:rPr>
+                <w:rFonts w:ascii="Times New Roman" w:hAnsi="Times New Roman" w:cs="Times New Roman"/>
+                <w:webHidden/>
+              </w:rPr>
+              <w:fldChar w:fldCharType="begin"/>
+            </w:r>
+            <w:r>
+              <w:rPr>
+                <w:rFonts w:ascii="Times New Roman" w:hAnsi="Times New Roman" w:cs="Times New Roman"/>
+                <w:webHidden/>
+              </w:rPr>
+              <w:instrText xml:space="preserve"> PAGEREF _Toc121082024 \h </w:instrText>
+            </w:r>
+            <w:r>
+              <w:rPr>
+                <w:rFonts w:ascii="Times New Roman" w:hAnsi="Times New Roman" w:cs="Times New Roman"/>
+                <w:webHidden/>
+              </w:rPr>
+            </w:r>
+            <w:r>
+              <w:rPr>
+                <w:rFonts w:ascii="Times New Roman" w:hAnsi="Times New Roman" w:cs="Times New Roman"/>
+                <w:webHidden/>
+              </w:rPr>
+              <w:fldChar w:fldCharType="separate"/>
+            </w:r>
+            <w:r>
+              <w:rPr>
+                <w:rFonts w:ascii="Times New Roman" w:hAnsi="Times New Roman" w:cs="Times New Roman"/>
+                <w:webHidden/>
+              </w:rPr>
+              <w:t>12</w:t>
             </w:r>
             <w:r>
               <w:rPr>
@@ -1407,13 +1761,13 @@
               <w:lang w:eastAsia="vi-VN"/>
             </w:rPr>
           </w:pPr>
-          <w:hyperlink w:anchor="_Toc117361676" w:history="1">
+          <w:hyperlink w:anchor="_Toc121082025" w:history="1">
             <w:r>
               <w:rPr>
                 <w:rStyle w:val="Hyperlink"/>
                 <w:rFonts w:ascii="Times New Roman" w:hAnsi="Times New Roman" w:cs="Times New Roman"/>
               </w:rPr>
-              <w:t>Chương 2: Thiết kế hệ thống</w:t>
+              <w:t>Chương 3: Kiểm thử hệ thống</w:t>
             </w:r>
             <w:r>
               <w:rPr>
@@ -1434,7 +1788,7 @@
                 <w:rFonts w:ascii="Times New Roman" w:hAnsi="Times New Roman" w:cs="Times New Roman"/>
                 <w:webHidden/>
               </w:rPr>
-              <w:instrText xml:space="preserve"> PAGEREF _Toc117361676 \h </w:instrText>
+              <w:instrText xml:space="preserve"> PAGEREF _Toc121082025 \h </w:instrText>
             </w:r>
             <w:r>
               <w:rPr>
@@ -1454,7 +1808,7 @@
                 <w:rFonts w:ascii="Times New Roman" w:hAnsi="Times New Roman" w:cs="Times New Roman"/>
                 <w:webHidden/>
               </w:rPr>
-              <w:t>6</w:t>
+              <w:t>15</w:t>
             </w:r>
             <w:r>
               <w:rPr>
@@ -1479,13 +1833,13 @@
               <w:lang w:eastAsia="vi-VN"/>
             </w:rPr>
           </w:pPr>
-          <w:hyperlink w:anchor="_Toc117361677" w:history="1">
+          <w:hyperlink w:anchor="_Toc121082026" w:history="1">
             <w:r>
               <w:rPr>
                 <w:rStyle w:val="Hyperlink"/>
                 <w:rFonts w:ascii="Times New Roman" w:hAnsi="Times New Roman" w:cs="Times New Roman"/>
               </w:rPr>
-              <w:t>2.1. Sơ đồ UML (Unified Modeling Language)</w:t>
+              <w:t>3.1. Các test case</w:t>
             </w:r>
             <w:r>
               <w:rPr>
@@ -1506,7 +1860,7 @@
                 <w:rFonts w:ascii="Times New Roman" w:hAnsi="Times New Roman" w:cs="Times New Roman"/>
                 <w:webHidden/>
               </w:rPr>
-              <w:instrText xml:space="preserve"> PAGEREF _Toc117361677 \h </w:instrText>
+              <w:instrText xml:space="preserve"> PAGEREF _Toc121082026 \h </w:instrText>
             </w:r>
             <w:r>
               <w:rPr>
@@ -1526,7 +1880,7 @@
                 <w:rFonts w:ascii="Times New Roman" w:hAnsi="Times New Roman" w:cs="Times New Roman"/>
                 <w:webHidden/>
               </w:rPr>
-              <w:t>6</w:t>
+              <w:t>15</w:t>
             </w:r>
             <w:r>
               <w:rPr>
@@ -1551,13 +1905,13 @@
               <w:lang w:eastAsia="vi-VN"/>
             </w:rPr>
           </w:pPr>
-          <w:hyperlink w:anchor="_Toc117361678" w:history="1">
+          <w:hyperlink w:anchor="_Toc121082027" w:history="1">
             <w:r>
               <w:rPr>
                 <w:rStyle w:val="Hyperlink"/>
                 <w:rFonts w:ascii="Times New Roman" w:hAnsi="Times New Roman" w:cs="Times New Roman"/>
               </w:rPr>
-              <w:t>2.2. Sơ đồ ERD (Entity Relationship Diagram)</w:t>
+              <w:t>3.2. Các unit test</w:t>
             </w:r>
             <w:r>
               <w:rPr>
@@ -1578,7 +1932,7 @@
                 <w:rFonts w:ascii="Times New Roman" w:hAnsi="Times New Roman" w:cs="Times New Roman"/>
                 <w:webHidden/>
               </w:rPr>
-              <w:instrText xml:space="preserve"> PAGEREF _Toc117361678 \h </w:instrText>
+              <w:instrText xml:space="preserve"> PAGEREF _Toc121082027 \h </w:instrText>
             </w:r>
             <w:r>
               <w:rPr>
@@ -1598,7 +1952,79 @@
                 <w:rFonts w:ascii="Times New Roman" w:hAnsi="Times New Roman" w:cs="Times New Roman"/>
                 <w:webHidden/>
               </w:rPr>
-              <w:t>6</w:t>
+              <w:t>15</w:t>
+            </w:r>
+            <w:r>
+              <w:rPr>
+                <w:rFonts w:ascii="Times New Roman" w:hAnsi="Times New Roman" w:cs="Times New Roman"/>
+                <w:webHidden/>
+              </w:rPr>
+              <w:fldChar w:fldCharType="end"/>
+            </w:r>
+          </w:hyperlink>
+        </w:p>
+        <w:p>
+          <w:pPr>
+            <w:pStyle w:val="TOC1"/>
+            <w:tabs>
+              <w:tab w:val="right" w:leader="dot" w:pos="9061"/>
+            </w:tabs>
+            <w:spacing w:line="360" w:lineRule="auto"/>
+            <w:rPr>
+              <w:rFonts w:ascii="Times New Roman" w:eastAsiaTheme="minorEastAsia" w:hAnsi="Times New Roman" w:cs="Times New Roman"/>
+              <w:color w:val="auto"/>
+              <w:sz w:val="22"/>
+              <w:lang w:eastAsia="vi-VN"/>
+            </w:rPr>
+          </w:pPr>
+          <w:hyperlink w:anchor="_Toc121082028" w:history="1">
+            <w:r>
+              <w:rPr>
+                <w:rStyle w:val="Hyperlink"/>
+                <w:rFonts w:ascii="Times New Roman" w:hAnsi="Times New Roman" w:cs="Times New Roman"/>
+              </w:rPr>
+              <w:t>Chương 4: Giao diện</w:t>
+            </w:r>
+            <w:r>
+              <w:rPr>
+                <w:rFonts w:ascii="Times New Roman" w:hAnsi="Times New Roman" w:cs="Times New Roman"/>
+                <w:webHidden/>
+              </w:rPr>
+              <w:tab/>
+            </w:r>
+            <w:r>
+              <w:rPr>
+                <w:rFonts w:ascii="Times New Roman" w:hAnsi="Times New Roman" w:cs="Times New Roman"/>
+                <w:webHidden/>
+              </w:rPr>
+              <w:fldChar w:fldCharType="begin"/>
+            </w:r>
+            <w:r>
+              <w:rPr>
+                <w:rFonts w:ascii="Times New Roman" w:hAnsi="Times New Roman" w:cs="Times New Roman"/>
+                <w:webHidden/>
+              </w:rPr>
+              <w:instrText xml:space="preserve"> PAGEREF _Toc121082028 \h </w:instrText>
+            </w:r>
+            <w:r>
+              <w:rPr>
+                <w:rFonts w:ascii="Times New Roman" w:hAnsi="Times New Roman" w:cs="Times New Roman"/>
+                <w:webHidden/>
+              </w:rPr>
+            </w:r>
+            <w:r>
+              <w:rPr>
+                <w:rFonts w:ascii="Times New Roman" w:hAnsi="Times New Roman" w:cs="Times New Roman"/>
+                <w:webHidden/>
+              </w:rPr>
+              <w:fldChar w:fldCharType="separate"/>
+            </w:r>
+            <w:r>
+              <w:rPr>
+                <w:rFonts w:ascii="Times New Roman" w:hAnsi="Times New Roman" w:cs="Times New Roman"/>
+                <w:webHidden/>
+              </w:rPr>
+              <w:t>16</w:t>
             </w:r>
             <w:r>
               <w:rPr>
@@ -1623,13 +2049,13 @@
               <w:lang w:eastAsia="vi-VN"/>
             </w:rPr>
           </w:pPr>
-          <w:hyperlink w:anchor="_Toc117361679" w:history="1">
+          <w:hyperlink w:anchor="_Toc121082029" w:history="1">
             <w:r>
               <w:rPr>
                 <w:rStyle w:val="Hyperlink"/>
                 <w:rFonts w:ascii="Times New Roman" w:hAnsi="Times New Roman" w:cs="Times New Roman"/>
               </w:rPr>
-              <w:t>2.3. Mô hình thực thể - mối kết hợp</w:t>
+              <w:t>4.1. Giao diện dùng chung</w:t>
             </w:r>
             <w:r>
               <w:rPr>
@@ -1650,7 +2076,7 @@
                 <w:rFonts w:ascii="Times New Roman" w:hAnsi="Times New Roman" w:cs="Times New Roman"/>
                 <w:webHidden/>
               </w:rPr>
-              <w:instrText xml:space="preserve"> PAGEREF _Toc117361679 \h </w:instrText>
+              <w:instrText xml:space="preserve"> PAGEREF _Toc121082029 \h </w:instrText>
             </w:r>
             <w:r>
               <w:rPr>
@@ -1670,7 +2096,295 @@
                 <w:rFonts w:ascii="Times New Roman" w:hAnsi="Times New Roman" w:cs="Times New Roman"/>
                 <w:webHidden/>
               </w:rPr>
-              <w:t>7</w:t>
+              <w:t>16</w:t>
+            </w:r>
+            <w:r>
+              <w:rPr>
+                <w:rFonts w:ascii="Times New Roman" w:hAnsi="Times New Roman" w:cs="Times New Roman"/>
+                <w:webHidden/>
+              </w:rPr>
+              <w:fldChar w:fldCharType="end"/>
+            </w:r>
+          </w:hyperlink>
+        </w:p>
+        <w:p>
+          <w:pPr>
+            <w:pStyle w:val="TOC2"/>
+            <w:tabs>
+              <w:tab w:val="right" w:leader="dot" w:pos="9061"/>
+            </w:tabs>
+            <w:spacing w:line="360" w:lineRule="auto"/>
+            <w:rPr>
+              <w:rFonts w:ascii="Times New Roman" w:eastAsiaTheme="minorEastAsia" w:hAnsi="Times New Roman" w:cs="Times New Roman"/>
+              <w:color w:val="auto"/>
+              <w:sz w:val="22"/>
+              <w:lang w:eastAsia="vi-VN"/>
+            </w:rPr>
+          </w:pPr>
+          <w:hyperlink w:anchor="_Toc121082030" w:history="1">
+            <w:r>
+              <w:rPr>
+                <w:rStyle w:val="Hyperlink"/>
+                <w:rFonts w:ascii="Times New Roman" w:hAnsi="Times New Roman" w:cs="Times New Roman"/>
+              </w:rPr>
+              <w:t>4.2. Giao diện phía quản trị viên</w:t>
+            </w:r>
+            <w:r>
+              <w:rPr>
+                <w:rFonts w:ascii="Times New Roman" w:hAnsi="Times New Roman" w:cs="Times New Roman"/>
+                <w:webHidden/>
+              </w:rPr>
+              <w:tab/>
+            </w:r>
+            <w:r>
+              <w:rPr>
+                <w:rFonts w:ascii="Times New Roman" w:hAnsi="Times New Roman" w:cs="Times New Roman"/>
+                <w:webHidden/>
+              </w:rPr>
+              <w:fldChar w:fldCharType="begin"/>
+            </w:r>
+            <w:r>
+              <w:rPr>
+                <w:rFonts w:ascii="Times New Roman" w:hAnsi="Times New Roman" w:cs="Times New Roman"/>
+                <w:webHidden/>
+              </w:rPr>
+              <w:instrText xml:space="preserve"> PAGEREF _Toc121082030 \h </w:instrText>
+            </w:r>
+            <w:r>
+              <w:rPr>
+                <w:rFonts w:ascii="Times New Roman" w:hAnsi="Times New Roman" w:cs="Times New Roman"/>
+                <w:webHidden/>
+              </w:rPr>
+            </w:r>
+            <w:r>
+              <w:rPr>
+                <w:rFonts w:ascii="Times New Roman" w:hAnsi="Times New Roman" w:cs="Times New Roman"/>
+                <w:webHidden/>
+              </w:rPr>
+              <w:fldChar w:fldCharType="separate"/>
+            </w:r>
+            <w:r>
+              <w:rPr>
+                <w:rFonts w:ascii="Times New Roman" w:hAnsi="Times New Roman" w:cs="Times New Roman"/>
+                <w:webHidden/>
+              </w:rPr>
+              <w:t>17</w:t>
+            </w:r>
+            <w:r>
+              <w:rPr>
+                <w:rFonts w:ascii="Times New Roman" w:hAnsi="Times New Roman" w:cs="Times New Roman"/>
+                <w:webHidden/>
+              </w:rPr>
+              <w:fldChar w:fldCharType="end"/>
+            </w:r>
+          </w:hyperlink>
+        </w:p>
+        <w:p>
+          <w:pPr>
+            <w:pStyle w:val="TOC2"/>
+            <w:tabs>
+              <w:tab w:val="right" w:leader="dot" w:pos="9061"/>
+            </w:tabs>
+            <w:spacing w:line="360" w:lineRule="auto"/>
+            <w:rPr>
+              <w:rFonts w:ascii="Times New Roman" w:eastAsiaTheme="minorEastAsia" w:hAnsi="Times New Roman" w:cs="Times New Roman"/>
+              <w:color w:val="auto"/>
+              <w:sz w:val="22"/>
+              <w:lang w:eastAsia="vi-VN"/>
+            </w:rPr>
+          </w:pPr>
+          <w:hyperlink w:anchor="_Toc121082031" w:history="1">
+            <w:r>
+              <w:rPr>
+                <w:rStyle w:val="Hyperlink"/>
+                <w:rFonts w:ascii="Times New Roman" w:hAnsi="Times New Roman" w:cs="Times New Roman"/>
+              </w:rPr>
+              <w:t>4.3. Giao diện phía nhân viên</w:t>
+            </w:r>
+            <w:r>
+              <w:rPr>
+                <w:rFonts w:ascii="Times New Roman" w:hAnsi="Times New Roman" w:cs="Times New Roman"/>
+                <w:webHidden/>
+              </w:rPr>
+              <w:tab/>
+            </w:r>
+            <w:r>
+              <w:rPr>
+                <w:rFonts w:ascii="Times New Roman" w:hAnsi="Times New Roman" w:cs="Times New Roman"/>
+                <w:webHidden/>
+              </w:rPr>
+              <w:fldChar w:fldCharType="begin"/>
+            </w:r>
+            <w:r>
+              <w:rPr>
+                <w:rFonts w:ascii="Times New Roman" w:hAnsi="Times New Roman" w:cs="Times New Roman"/>
+                <w:webHidden/>
+              </w:rPr>
+              <w:instrText xml:space="preserve"> PAGEREF _Toc121082031 \h </w:instrText>
+            </w:r>
+            <w:r>
+              <w:rPr>
+                <w:rFonts w:ascii="Times New Roman" w:hAnsi="Times New Roman" w:cs="Times New Roman"/>
+                <w:webHidden/>
+              </w:rPr>
+            </w:r>
+            <w:r>
+              <w:rPr>
+                <w:rFonts w:ascii="Times New Roman" w:hAnsi="Times New Roman" w:cs="Times New Roman"/>
+                <w:webHidden/>
+              </w:rPr>
+              <w:fldChar w:fldCharType="separate"/>
+            </w:r>
+            <w:r>
+              <w:rPr>
+                <w:rFonts w:ascii="Times New Roman" w:hAnsi="Times New Roman" w:cs="Times New Roman"/>
+                <w:webHidden/>
+              </w:rPr>
+              <w:t>21</w:t>
+            </w:r>
+            <w:r>
+              <w:rPr>
+                <w:rFonts w:ascii="Times New Roman" w:hAnsi="Times New Roman" w:cs="Times New Roman"/>
+                <w:webHidden/>
+              </w:rPr>
+              <w:fldChar w:fldCharType="end"/>
+            </w:r>
+          </w:hyperlink>
+        </w:p>
+        <w:p>
+          <w:pPr>
+            <w:pStyle w:val="TOC1"/>
+            <w:tabs>
+              <w:tab w:val="right" w:leader="dot" w:pos="9061"/>
+            </w:tabs>
+            <w:spacing w:line="360" w:lineRule="auto"/>
+            <w:rPr>
+              <w:rFonts w:ascii="Times New Roman" w:eastAsiaTheme="minorEastAsia" w:hAnsi="Times New Roman" w:cs="Times New Roman"/>
+              <w:color w:val="auto"/>
+              <w:sz w:val="22"/>
+              <w:lang w:eastAsia="vi-VN"/>
+            </w:rPr>
+          </w:pPr>
+          <w:hyperlink w:anchor="_Toc121082032" w:history="1">
+            <w:r>
+              <w:rPr>
+                <w:rStyle w:val="Hyperlink"/>
+                <w:rFonts w:ascii="Times New Roman" w:hAnsi="Times New Roman" w:cs="Times New Roman"/>
+              </w:rPr>
+              <w:t>Chương 5: Kết luận</w:t>
+            </w:r>
+            <w:r>
+              <w:rPr>
+                <w:rFonts w:ascii="Times New Roman" w:hAnsi="Times New Roman" w:cs="Times New Roman"/>
+                <w:webHidden/>
+              </w:rPr>
+              <w:tab/>
+            </w:r>
+            <w:r>
+              <w:rPr>
+                <w:rFonts w:ascii="Times New Roman" w:hAnsi="Times New Roman" w:cs="Times New Roman"/>
+                <w:webHidden/>
+              </w:rPr>
+              <w:fldChar w:fldCharType="begin"/>
+            </w:r>
+            <w:r>
+              <w:rPr>
+                <w:rFonts w:ascii="Times New Roman" w:hAnsi="Times New Roman" w:cs="Times New Roman"/>
+                <w:webHidden/>
+              </w:rPr>
+              <w:instrText xml:space="preserve"> PAGEREF _Toc121082032 \h </w:instrText>
+            </w:r>
+            <w:r>
+              <w:rPr>
+                <w:rFonts w:ascii="Times New Roman" w:hAnsi="Times New Roman" w:cs="Times New Roman"/>
+                <w:webHidden/>
+              </w:rPr>
+            </w:r>
+            <w:r>
+              <w:rPr>
+                <w:rFonts w:ascii="Times New Roman" w:hAnsi="Times New Roman" w:cs="Times New Roman"/>
+                <w:webHidden/>
+              </w:rPr>
+              <w:fldChar w:fldCharType="separate"/>
+            </w:r>
+            <w:r>
+              <w:rPr>
+                <w:rFonts w:ascii="Times New Roman" w:hAnsi="Times New Roman" w:cs="Times New Roman"/>
+                <w:webHidden/>
+              </w:rPr>
+              <w:t>23</w:t>
+            </w:r>
+            <w:r>
+              <w:rPr>
+                <w:rFonts w:ascii="Times New Roman" w:hAnsi="Times New Roman" w:cs="Times New Roman"/>
+                <w:webHidden/>
+              </w:rPr>
+              <w:fldChar w:fldCharType="end"/>
+            </w:r>
+          </w:hyperlink>
+        </w:p>
+        <w:p>
+          <w:pPr>
+            <w:pStyle w:val="TOC1"/>
+            <w:tabs>
+              <w:tab w:val="right" w:leader="dot" w:pos="9061"/>
+            </w:tabs>
+            <w:spacing w:line="360" w:lineRule="auto"/>
+            <w:rPr>
+              <w:rFonts w:ascii="Times New Roman" w:eastAsiaTheme="minorEastAsia" w:hAnsi="Times New Roman" w:cs="Times New Roman"/>
+              <w:color w:val="auto"/>
+              <w:sz w:val="22"/>
+              <w:lang w:eastAsia="vi-VN"/>
+            </w:rPr>
+          </w:pPr>
+          <w:hyperlink w:anchor="_Toc121082033" w:history="1">
+            <w:r>
+              <w:rPr>
+                <w:rStyle w:val="Hyperlink"/>
+                <w:rFonts w:ascii="Times New Roman" w:hAnsi="Times New Roman" w:cs="Times New Roman"/>
+              </w:rPr>
+              <w:t>Tài liệu tham khảo</w:t>
+            </w:r>
+            <w:r>
+              <w:rPr>
+                <w:rFonts w:ascii="Times New Roman" w:hAnsi="Times New Roman" w:cs="Times New Roman"/>
+                <w:webHidden/>
+              </w:rPr>
+              <w:tab/>
+            </w:r>
+            <w:r>
+              <w:rPr>
+                <w:rFonts w:ascii="Times New Roman" w:hAnsi="Times New Roman" w:cs="Times New Roman"/>
+                <w:webHidden/>
+              </w:rPr>
+              <w:fldChar w:fldCharType="begin"/>
+            </w:r>
+            <w:r>
+              <w:rPr>
+                <w:rFonts w:ascii="Times New Roman" w:hAnsi="Times New Roman" w:cs="Times New Roman"/>
+                <w:webHidden/>
+              </w:rPr>
+              <w:instrText xml:space="preserve"> PAGEREF _Toc121082033 \h </w:instrText>
+            </w:r>
+            <w:r>
+              <w:rPr>
+                <w:rFonts w:ascii="Times New Roman" w:hAnsi="Times New Roman" w:cs="Times New Roman"/>
+                <w:webHidden/>
+              </w:rPr>
+            </w:r>
+            <w:r>
+              <w:rPr>
+                <w:rFonts w:ascii="Times New Roman" w:hAnsi="Times New Roman" w:cs="Times New Roman"/>
+                <w:webHidden/>
+              </w:rPr>
+              <w:fldChar w:fldCharType="separate"/>
+            </w:r>
+            <w:r>
+              <w:rPr>
+                <w:rFonts w:ascii="Times New Roman" w:hAnsi="Times New Roman" w:cs="Times New Roman"/>
+                <w:webHidden/>
+              </w:rPr>
+              <w:t>24</w:t>
             </w:r>
             <w:r>
               <w:rPr>
@@ -1713,7 +2427,7 @@
         <w:br w:type="page"/>
       </w:r>
       <w:bookmarkStart w:id="3" w:name="_Toc117360021"/>
-      <w:bookmarkStart w:id="4" w:name="_Toc117361672"/>
+      <w:bookmarkStart w:id="4" w:name="_Toc121082015"/>
       <w:r>
         <w:lastRenderedPageBreak/>
         <w:t>DANH MỤC HÌNH ẢNH</w:t>
@@ -1736,29 +2450,30 @@
         </w:rPr>
       </w:pPr>
       <w:r>
+        <w:rPr>
+          <w:rFonts w:ascii="Times New Roman" w:hAnsi="Times New Roman" w:cs="Times New Roman"/>
+        </w:rPr>
         <w:fldChar w:fldCharType="begin"/>
       </w:r>
       <w:r>
+        <w:rPr>
+          <w:rFonts w:ascii="Times New Roman" w:hAnsi="Times New Roman" w:cs="Times New Roman"/>
+        </w:rPr>
         <w:instrText xml:space="preserve"> TOC \h \z \c "Hình ảnh" </w:instrText>
       </w:r>
       <w:r>
+        <w:rPr>
+          <w:rFonts w:ascii="Times New Roman" w:hAnsi="Times New Roman" w:cs="Times New Roman"/>
+        </w:rPr>
         <w:fldChar w:fldCharType="separate"/>
       </w:r>
-      <w:hyperlink w:anchor="_Toc117361716" w:history="1">
+      <w:hyperlink w:anchor="_Toc121081993" w:history="1">
         <w:r>
           <w:rPr>
             <w:rStyle w:val="Hyperlink"/>
             <w:rFonts w:ascii="Times New Roman" w:hAnsi="Times New Roman" w:cs="Times New Roman"/>
           </w:rPr>
-          <w:t>Hình ảnh 1</w:t>
-        </w:r>
-        <w:r>
-          <w:rPr>
-            <w:rStyle w:val="Hyperlink"/>
-            <w:rFonts w:ascii="Times New Roman" w:hAnsi="Times New Roman" w:cs="Times New Roman"/>
-            <w:lang w:val="en-US"/>
-          </w:rPr>
-          <w:t>: Sơ đồ UML</w:t>
+          <w:t>Hình ảnh 1: Sơ đồ ERD</w:t>
         </w:r>
         <w:r>
           <w:rPr>
@@ -1779,7 +2494,7 @@
             <w:rFonts w:ascii="Times New Roman" w:hAnsi="Times New Roman" w:cs="Times New Roman"/>
             <w:webHidden/>
           </w:rPr>
-          <w:instrText xml:space="preserve"> PAGEREF _Toc117361716 \h </w:instrText>
+          <w:instrText xml:space="preserve"> PAGEREF _Toc121081993 \h </w:instrText>
         </w:r>
         <w:r>
           <w:rPr>
@@ -1799,7 +2514,7 @@
             <w:rFonts w:ascii="Times New Roman" w:hAnsi="Times New Roman" w:cs="Times New Roman"/>
             <w:webHidden/>
           </w:rPr>
-          <w:t>6</w:t>
+          <w:t>11</w:t>
         </w:r>
         <w:r>
           <w:rPr>
@@ -1818,27 +2533,19 @@
         </w:tabs>
         <w:spacing w:line="360" w:lineRule="auto"/>
         <w:rPr>
-          <w:rFonts w:asciiTheme="minorHAnsi" w:eastAsiaTheme="minorEastAsia" w:hAnsiTheme="minorHAnsi"/>
+          <w:rFonts w:ascii="Times New Roman" w:eastAsiaTheme="minorEastAsia" w:hAnsi="Times New Roman" w:cs="Times New Roman"/>
           <w:color w:val="auto"/>
           <w:sz w:val="22"/>
           <w:lang w:eastAsia="vi-VN"/>
         </w:rPr>
       </w:pPr>
-      <w:hyperlink w:anchor="_Toc117361717" w:history="1">
+      <w:hyperlink w:anchor="_Toc121081994" w:history="1">
         <w:r>
           <w:rPr>
             <w:rStyle w:val="Hyperlink"/>
             <w:rFonts w:ascii="Times New Roman" w:hAnsi="Times New Roman" w:cs="Times New Roman"/>
           </w:rPr>
-          <w:t>Hình ảnh 2</w:t>
-        </w:r>
-        <w:r>
-          <w:rPr>
-            <w:rStyle w:val="Hyperlink"/>
-            <w:rFonts w:ascii="Times New Roman" w:hAnsi="Times New Roman" w:cs="Times New Roman"/>
-            <w:lang w:val="en-US"/>
-          </w:rPr>
-          <w:t>: Sơ đồ ERD</w:t>
+          <w:t>Hình ảnh 2: Giao diện mở đầu</w:t>
         </w:r>
         <w:r>
           <w:rPr>
@@ -1859,7 +2566,7 @@
             <w:rFonts w:ascii="Times New Roman" w:hAnsi="Times New Roman" w:cs="Times New Roman"/>
             <w:webHidden/>
           </w:rPr>
-          <w:instrText xml:space="preserve"> PAGEREF _Toc117361717 \h </w:instrText>
+          <w:instrText xml:space="preserve"> PAGEREF _Toc121081994 \h </w:instrText>
         </w:r>
         <w:r>
           <w:rPr>
@@ -1879,7 +2586,7 @@
             <w:rFonts w:ascii="Times New Roman" w:hAnsi="Times New Roman" w:cs="Times New Roman"/>
             <w:webHidden/>
           </w:rPr>
-          <w:t>6</w:t>
+          <w:t>16</w:t>
         </w:r>
         <w:r>
           <w:rPr>
@@ -1892,9 +2599,948 @@
     </w:p>
     <w:p>
       <w:pPr>
-        <w:spacing w:line="259" w:lineRule="auto"/>
-      </w:pPr>
-      <w:r>
+        <w:pStyle w:val="TableofFigures"/>
+        <w:tabs>
+          <w:tab w:val="right" w:leader="dot" w:pos="9061"/>
+        </w:tabs>
+        <w:spacing w:line="360" w:lineRule="auto"/>
+        <w:rPr>
+          <w:rFonts w:ascii="Times New Roman" w:eastAsiaTheme="minorEastAsia" w:hAnsi="Times New Roman" w:cs="Times New Roman"/>
+          <w:color w:val="auto"/>
+          <w:sz w:val="22"/>
+          <w:lang w:eastAsia="vi-VN"/>
+        </w:rPr>
+      </w:pPr>
+      <w:hyperlink w:anchor="_Toc121081995" w:history="1">
+        <w:r>
+          <w:rPr>
+            <w:rStyle w:val="Hyperlink"/>
+            <w:rFonts w:ascii="Times New Roman" w:hAnsi="Times New Roman" w:cs="Times New Roman"/>
+          </w:rPr>
+          <w:t>Hình ảnh 3: Giao diện đăng nhập</w:t>
+        </w:r>
+        <w:r>
+          <w:rPr>
+            <w:rFonts w:ascii="Times New Roman" w:hAnsi="Times New Roman" w:cs="Times New Roman"/>
+            <w:webHidden/>
+          </w:rPr>
+          <w:tab/>
+        </w:r>
+        <w:r>
+          <w:rPr>
+            <w:rFonts w:ascii="Times New Roman" w:hAnsi="Times New Roman" w:cs="Times New Roman"/>
+            <w:webHidden/>
+          </w:rPr>
+          <w:fldChar w:fldCharType="begin"/>
+        </w:r>
+        <w:r>
+          <w:rPr>
+            <w:rFonts w:ascii="Times New Roman" w:hAnsi="Times New Roman" w:cs="Times New Roman"/>
+            <w:webHidden/>
+          </w:rPr>
+          <w:instrText xml:space="preserve"> PAGEREF _Toc121081995 \h </w:instrText>
+        </w:r>
+        <w:r>
+          <w:rPr>
+            <w:rFonts w:ascii="Times New Roman" w:hAnsi="Times New Roman" w:cs="Times New Roman"/>
+            <w:webHidden/>
+          </w:rPr>
+        </w:r>
+        <w:r>
+          <w:rPr>
+            <w:rFonts w:ascii="Times New Roman" w:hAnsi="Times New Roman" w:cs="Times New Roman"/>
+            <w:webHidden/>
+          </w:rPr>
+          <w:fldChar w:fldCharType="separate"/>
+        </w:r>
+        <w:r>
+          <w:rPr>
+            <w:rFonts w:ascii="Times New Roman" w:hAnsi="Times New Roman" w:cs="Times New Roman"/>
+            <w:webHidden/>
+          </w:rPr>
+          <w:t>16</w:t>
+        </w:r>
+        <w:r>
+          <w:rPr>
+            <w:rFonts w:ascii="Times New Roman" w:hAnsi="Times New Roman" w:cs="Times New Roman"/>
+            <w:webHidden/>
+          </w:rPr>
+          <w:fldChar w:fldCharType="end"/>
+        </w:r>
+      </w:hyperlink>
+    </w:p>
+    <w:p>
+      <w:pPr>
+        <w:pStyle w:val="TableofFigures"/>
+        <w:tabs>
+          <w:tab w:val="right" w:leader="dot" w:pos="9061"/>
+        </w:tabs>
+        <w:spacing w:line="360" w:lineRule="auto"/>
+        <w:rPr>
+          <w:rFonts w:ascii="Times New Roman" w:eastAsiaTheme="minorEastAsia" w:hAnsi="Times New Roman" w:cs="Times New Roman"/>
+          <w:color w:val="auto"/>
+          <w:sz w:val="22"/>
+          <w:lang w:eastAsia="vi-VN"/>
+        </w:rPr>
+      </w:pPr>
+      <w:hyperlink w:anchor="_Toc121081996" w:history="1">
+        <w:r>
+          <w:rPr>
+            <w:rStyle w:val="Hyperlink"/>
+            <w:rFonts w:ascii="Times New Roman" w:hAnsi="Times New Roman" w:cs="Times New Roman"/>
+          </w:rPr>
+          <w:t>Hình ảnh 4: Giao diện chính của quản trị viên</w:t>
+        </w:r>
+        <w:r>
+          <w:rPr>
+            <w:rFonts w:ascii="Times New Roman" w:hAnsi="Times New Roman" w:cs="Times New Roman"/>
+            <w:webHidden/>
+          </w:rPr>
+          <w:tab/>
+        </w:r>
+        <w:r>
+          <w:rPr>
+            <w:rFonts w:ascii="Times New Roman" w:hAnsi="Times New Roman" w:cs="Times New Roman"/>
+            <w:webHidden/>
+          </w:rPr>
+          <w:fldChar w:fldCharType="begin"/>
+        </w:r>
+        <w:r>
+          <w:rPr>
+            <w:rFonts w:ascii="Times New Roman" w:hAnsi="Times New Roman" w:cs="Times New Roman"/>
+            <w:webHidden/>
+          </w:rPr>
+          <w:instrText xml:space="preserve"> PAGEREF _Toc121081996 \h </w:instrText>
+        </w:r>
+        <w:r>
+          <w:rPr>
+            <w:rFonts w:ascii="Times New Roman" w:hAnsi="Times New Roman" w:cs="Times New Roman"/>
+            <w:webHidden/>
+          </w:rPr>
+        </w:r>
+        <w:r>
+          <w:rPr>
+            <w:rFonts w:ascii="Times New Roman" w:hAnsi="Times New Roman" w:cs="Times New Roman"/>
+            <w:webHidden/>
+          </w:rPr>
+          <w:fldChar w:fldCharType="separate"/>
+        </w:r>
+        <w:r>
+          <w:rPr>
+            <w:rFonts w:ascii="Times New Roman" w:hAnsi="Times New Roman" w:cs="Times New Roman"/>
+            <w:webHidden/>
+          </w:rPr>
+          <w:t>17</w:t>
+        </w:r>
+        <w:r>
+          <w:rPr>
+            <w:rFonts w:ascii="Times New Roman" w:hAnsi="Times New Roman" w:cs="Times New Roman"/>
+            <w:webHidden/>
+          </w:rPr>
+          <w:fldChar w:fldCharType="end"/>
+        </w:r>
+      </w:hyperlink>
+    </w:p>
+    <w:p>
+      <w:pPr>
+        <w:pStyle w:val="TableofFigures"/>
+        <w:tabs>
+          <w:tab w:val="right" w:leader="dot" w:pos="9061"/>
+        </w:tabs>
+        <w:spacing w:line="360" w:lineRule="auto"/>
+        <w:rPr>
+          <w:rFonts w:ascii="Times New Roman" w:eastAsiaTheme="minorEastAsia" w:hAnsi="Times New Roman" w:cs="Times New Roman"/>
+          <w:color w:val="auto"/>
+          <w:sz w:val="22"/>
+          <w:lang w:eastAsia="vi-VN"/>
+        </w:rPr>
+      </w:pPr>
+      <w:hyperlink w:anchor="_Toc121081997" w:history="1">
+        <w:r>
+          <w:rPr>
+            <w:rStyle w:val="Hyperlink"/>
+            <w:rFonts w:ascii="Times New Roman" w:hAnsi="Times New Roman" w:cs="Times New Roman"/>
+          </w:rPr>
+          <w:t>Hình ảnh 5: Giao diện danh sách nhân viên</w:t>
+        </w:r>
+        <w:r>
+          <w:rPr>
+            <w:rFonts w:ascii="Times New Roman" w:hAnsi="Times New Roman" w:cs="Times New Roman"/>
+            <w:webHidden/>
+          </w:rPr>
+          <w:tab/>
+        </w:r>
+        <w:r>
+          <w:rPr>
+            <w:rFonts w:ascii="Times New Roman" w:hAnsi="Times New Roman" w:cs="Times New Roman"/>
+            <w:webHidden/>
+          </w:rPr>
+          <w:fldChar w:fldCharType="begin"/>
+        </w:r>
+        <w:r>
+          <w:rPr>
+            <w:rFonts w:ascii="Times New Roman" w:hAnsi="Times New Roman" w:cs="Times New Roman"/>
+            <w:webHidden/>
+          </w:rPr>
+          <w:instrText xml:space="preserve"> PAGEREF _Toc121081997 \h </w:instrText>
+        </w:r>
+        <w:r>
+          <w:rPr>
+            <w:rFonts w:ascii="Times New Roman" w:hAnsi="Times New Roman" w:cs="Times New Roman"/>
+            <w:webHidden/>
+          </w:rPr>
+        </w:r>
+        <w:r>
+          <w:rPr>
+            <w:rFonts w:ascii="Times New Roman" w:hAnsi="Times New Roman" w:cs="Times New Roman"/>
+            <w:webHidden/>
+          </w:rPr>
+          <w:fldChar w:fldCharType="separate"/>
+        </w:r>
+        <w:r>
+          <w:rPr>
+            <w:rFonts w:ascii="Times New Roman" w:hAnsi="Times New Roman" w:cs="Times New Roman"/>
+            <w:webHidden/>
+          </w:rPr>
+          <w:t>17</w:t>
+        </w:r>
+        <w:r>
+          <w:rPr>
+            <w:rFonts w:ascii="Times New Roman" w:hAnsi="Times New Roman" w:cs="Times New Roman"/>
+            <w:webHidden/>
+          </w:rPr>
+          <w:fldChar w:fldCharType="end"/>
+        </w:r>
+      </w:hyperlink>
+    </w:p>
+    <w:p>
+      <w:pPr>
+        <w:pStyle w:val="TableofFigures"/>
+        <w:tabs>
+          <w:tab w:val="right" w:leader="dot" w:pos="9061"/>
+        </w:tabs>
+        <w:spacing w:line="360" w:lineRule="auto"/>
+        <w:rPr>
+          <w:rFonts w:ascii="Times New Roman" w:eastAsiaTheme="minorEastAsia" w:hAnsi="Times New Roman" w:cs="Times New Roman"/>
+          <w:color w:val="auto"/>
+          <w:sz w:val="22"/>
+          <w:lang w:eastAsia="vi-VN"/>
+        </w:rPr>
+      </w:pPr>
+      <w:hyperlink w:anchor="_Toc121081998" w:history="1">
+        <w:r>
+          <w:rPr>
+            <w:rStyle w:val="Hyperlink"/>
+            <w:rFonts w:ascii="Times New Roman" w:hAnsi="Times New Roman" w:cs="Times New Roman"/>
+          </w:rPr>
+          <w:t>Hình ảnh 6: Giao diện đăng ký nhân viên mới</w:t>
+        </w:r>
+        <w:r>
+          <w:rPr>
+            <w:rFonts w:ascii="Times New Roman" w:hAnsi="Times New Roman" w:cs="Times New Roman"/>
+            <w:webHidden/>
+          </w:rPr>
+          <w:tab/>
+        </w:r>
+        <w:r>
+          <w:rPr>
+            <w:rFonts w:ascii="Times New Roman" w:hAnsi="Times New Roman" w:cs="Times New Roman"/>
+            <w:webHidden/>
+          </w:rPr>
+          <w:fldChar w:fldCharType="begin"/>
+        </w:r>
+        <w:r>
+          <w:rPr>
+            <w:rFonts w:ascii="Times New Roman" w:hAnsi="Times New Roman" w:cs="Times New Roman"/>
+            <w:webHidden/>
+          </w:rPr>
+          <w:instrText xml:space="preserve"> PAGEREF _Toc121081998 \h </w:instrText>
+        </w:r>
+        <w:r>
+          <w:rPr>
+            <w:rFonts w:ascii="Times New Roman" w:hAnsi="Times New Roman" w:cs="Times New Roman"/>
+            <w:webHidden/>
+          </w:rPr>
+        </w:r>
+        <w:r>
+          <w:rPr>
+            <w:rFonts w:ascii="Times New Roman" w:hAnsi="Times New Roman" w:cs="Times New Roman"/>
+            <w:webHidden/>
+          </w:rPr>
+          <w:fldChar w:fldCharType="separate"/>
+        </w:r>
+        <w:r>
+          <w:rPr>
+            <w:rFonts w:ascii="Times New Roman" w:hAnsi="Times New Roman" w:cs="Times New Roman"/>
+            <w:webHidden/>
+          </w:rPr>
+          <w:t>18</w:t>
+        </w:r>
+        <w:r>
+          <w:rPr>
+            <w:rFonts w:ascii="Times New Roman" w:hAnsi="Times New Roman" w:cs="Times New Roman"/>
+            <w:webHidden/>
+          </w:rPr>
+          <w:fldChar w:fldCharType="end"/>
+        </w:r>
+      </w:hyperlink>
+    </w:p>
+    <w:p>
+      <w:pPr>
+        <w:pStyle w:val="TableofFigures"/>
+        <w:tabs>
+          <w:tab w:val="right" w:leader="dot" w:pos="9061"/>
+        </w:tabs>
+        <w:spacing w:line="360" w:lineRule="auto"/>
+        <w:rPr>
+          <w:rFonts w:ascii="Times New Roman" w:eastAsiaTheme="minorEastAsia" w:hAnsi="Times New Roman" w:cs="Times New Roman"/>
+          <w:color w:val="auto"/>
+          <w:sz w:val="22"/>
+          <w:lang w:eastAsia="vi-VN"/>
+        </w:rPr>
+      </w:pPr>
+      <w:hyperlink w:anchor="_Toc121081999" w:history="1">
+        <w:r>
+          <w:rPr>
+            <w:rStyle w:val="Hyperlink"/>
+            <w:rFonts w:ascii="Times New Roman" w:hAnsi="Times New Roman" w:cs="Times New Roman"/>
+          </w:rPr>
+          <w:t>Hình ảnh 7: Giao diện thống kê doanh thu theo thời gian tùy chỉnh</w:t>
+        </w:r>
+        <w:r>
+          <w:rPr>
+            <w:rFonts w:ascii="Times New Roman" w:hAnsi="Times New Roman" w:cs="Times New Roman"/>
+            <w:webHidden/>
+          </w:rPr>
+          <w:tab/>
+        </w:r>
+        <w:r>
+          <w:rPr>
+            <w:rFonts w:ascii="Times New Roman" w:hAnsi="Times New Roman" w:cs="Times New Roman"/>
+            <w:webHidden/>
+          </w:rPr>
+          <w:fldChar w:fldCharType="begin"/>
+        </w:r>
+        <w:r>
+          <w:rPr>
+            <w:rFonts w:ascii="Times New Roman" w:hAnsi="Times New Roman" w:cs="Times New Roman"/>
+            <w:webHidden/>
+          </w:rPr>
+          <w:instrText xml:space="preserve"> PAGEREF _Toc121081999 \h </w:instrText>
+        </w:r>
+        <w:r>
+          <w:rPr>
+            <w:rFonts w:ascii="Times New Roman" w:hAnsi="Times New Roman" w:cs="Times New Roman"/>
+            <w:webHidden/>
+          </w:rPr>
+        </w:r>
+        <w:r>
+          <w:rPr>
+            <w:rFonts w:ascii="Times New Roman" w:hAnsi="Times New Roman" w:cs="Times New Roman"/>
+            <w:webHidden/>
+          </w:rPr>
+          <w:fldChar w:fldCharType="separate"/>
+        </w:r>
+        <w:r>
+          <w:rPr>
+            <w:rFonts w:ascii="Times New Roman" w:hAnsi="Times New Roman" w:cs="Times New Roman"/>
+            <w:webHidden/>
+          </w:rPr>
+          <w:t>18</w:t>
+        </w:r>
+        <w:r>
+          <w:rPr>
+            <w:rFonts w:ascii="Times New Roman" w:hAnsi="Times New Roman" w:cs="Times New Roman"/>
+            <w:webHidden/>
+          </w:rPr>
+          <w:fldChar w:fldCharType="end"/>
+        </w:r>
+      </w:hyperlink>
+    </w:p>
+    <w:p>
+      <w:pPr>
+        <w:pStyle w:val="TableofFigures"/>
+        <w:tabs>
+          <w:tab w:val="right" w:leader="dot" w:pos="9061"/>
+        </w:tabs>
+        <w:spacing w:line="360" w:lineRule="auto"/>
+        <w:rPr>
+          <w:rFonts w:ascii="Times New Roman" w:eastAsiaTheme="minorEastAsia" w:hAnsi="Times New Roman" w:cs="Times New Roman"/>
+          <w:color w:val="auto"/>
+          <w:sz w:val="22"/>
+          <w:lang w:eastAsia="vi-VN"/>
+        </w:rPr>
+      </w:pPr>
+      <w:hyperlink w:anchor="_Toc121082000" w:history="1">
+        <w:r>
+          <w:rPr>
+            <w:rStyle w:val="Hyperlink"/>
+            <w:rFonts w:ascii="Times New Roman" w:hAnsi="Times New Roman" w:cs="Times New Roman"/>
+          </w:rPr>
+          <w:t>Hình ảnh 8: Giao diện thống kê doanh thu theo tháng</w:t>
+        </w:r>
+        <w:r>
+          <w:rPr>
+            <w:rFonts w:ascii="Times New Roman" w:hAnsi="Times New Roman" w:cs="Times New Roman"/>
+            <w:webHidden/>
+          </w:rPr>
+          <w:tab/>
+        </w:r>
+        <w:r>
+          <w:rPr>
+            <w:rFonts w:ascii="Times New Roman" w:hAnsi="Times New Roman" w:cs="Times New Roman"/>
+            <w:webHidden/>
+          </w:rPr>
+          <w:fldChar w:fldCharType="begin"/>
+        </w:r>
+        <w:r>
+          <w:rPr>
+            <w:rFonts w:ascii="Times New Roman" w:hAnsi="Times New Roman" w:cs="Times New Roman"/>
+            <w:webHidden/>
+          </w:rPr>
+          <w:instrText xml:space="preserve"> PAGEREF _Toc121082000 \h </w:instrText>
+        </w:r>
+        <w:r>
+          <w:rPr>
+            <w:rFonts w:ascii="Times New Roman" w:hAnsi="Times New Roman" w:cs="Times New Roman"/>
+            <w:webHidden/>
+          </w:rPr>
+        </w:r>
+        <w:r>
+          <w:rPr>
+            <w:rFonts w:ascii="Times New Roman" w:hAnsi="Times New Roman" w:cs="Times New Roman"/>
+            <w:webHidden/>
+          </w:rPr>
+          <w:fldChar w:fldCharType="separate"/>
+        </w:r>
+        <w:r>
+          <w:rPr>
+            <w:rFonts w:ascii="Times New Roman" w:hAnsi="Times New Roman" w:cs="Times New Roman"/>
+            <w:webHidden/>
+          </w:rPr>
+          <w:t>19</w:t>
+        </w:r>
+        <w:r>
+          <w:rPr>
+            <w:rFonts w:ascii="Times New Roman" w:hAnsi="Times New Roman" w:cs="Times New Roman"/>
+            <w:webHidden/>
+          </w:rPr>
+          <w:fldChar w:fldCharType="end"/>
+        </w:r>
+      </w:hyperlink>
+    </w:p>
+    <w:p>
+      <w:pPr>
+        <w:pStyle w:val="TableofFigures"/>
+        <w:tabs>
+          <w:tab w:val="right" w:leader="dot" w:pos="9061"/>
+        </w:tabs>
+        <w:spacing w:line="360" w:lineRule="auto"/>
+        <w:rPr>
+          <w:rFonts w:ascii="Times New Roman" w:eastAsiaTheme="minorEastAsia" w:hAnsi="Times New Roman" w:cs="Times New Roman"/>
+          <w:color w:val="auto"/>
+          <w:sz w:val="22"/>
+          <w:lang w:eastAsia="vi-VN"/>
+        </w:rPr>
+      </w:pPr>
+      <w:hyperlink w:anchor="_Toc121082001" w:history="1">
+        <w:r>
+          <w:rPr>
+            <w:rStyle w:val="Hyperlink"/>
+            <w:rFonts w:ascii="Times New Roman" w:hAnsi="Times New Roman" w:cs="Times New Roman"/>
+          </w:rPr>
+          <w:t>Hình ảnh 9: Giao diện thống kê doanh thu theo năm</w:t>
+        </w:r>
+        <w:r>
+          <w:rPr>
+            <w:rFonts w:ascii="Times New Roman" w:hAnsi="Times New Roman" w:cs="Times New Roman"/>
+            <w:webHidden/>
+          </w:rPr>
+          <w:tab/>
+        </w:r>
+        <w:r>
+          <w:rPr>
+            <w:rFonts w:ascii="Times New Roman" w:hAnsi="Times New Roman" w:cs="Times New Roman"/>
+            <w:webHidden/>
+          </w:rPr>
+          <w:fldChar w:fldCharType="begin"/>
+        </w:r>
+        <w:r>
+          <w:rPr>
+            <w:rFonts w:ascii="Times New Roman" w:hAnsi="Times New Roman" w:cs="Times New Roman"/>
+            <w:webHidden/>
+          </w:rPr>
+          <w:instrText xml:space="preserve"> PAGEREF _Toc121082001 \h </w:instrText>
+        </w:r>
+        <w:r>
+          <w:rPr>
+            <w:rFonts w:ascii="Times New Roman" w:hAnsi="Times New Roman" w:cs="Times New Roman"/>
+            <w:webHidden/>
+          </w:rPr>
+        </w:r>
+        <w:r>
+          <w:rPr>
+            <w:rFonts w:ascii="Times New Roman" w:hAnsi="Times New Roman" w:cs="Times New Roman"/>
+            <w:webHidden/>
+          </w:rPr>
+          <w:fldChar w:fldCharType="separate"/>
+        </w:r>
+        <w:r>
+          <w:rPr>
+            <w:rFonts w:ascii="Times New Roman" w:hAnsi="Times New Roman" w:cs="Times New Roman"/>
+            <w:webHidden/>
+          </w:rPr>
+          <w:t>19</w:t>
+        </w:r>
+        <w:r>
+          <w:rPr>
+            <w:rFonts w:ascii="Times New Roman" w:hAnsi="Times New Roman" w:cs="Times New Roman"/>
+            <w:webHidden/>
+          </w:rPr>
+          <w:fldChar w:fldCharType="end"/>
+        </w:r>
+      </w:hyperlink>
+    </w:p>
+    <w:p>
+      <w:pPr>
+        <w:pStyle w:val="TableofFigures"/>
+        <w:tabs>
+          <w:tab w:val="right" w:leader="dot" w:pos="9061"/>
+        </w:tabs>
+        <w:spacing w:line="360" w:lineRule="auto"/>
+        <w:rPr>
+          <w:rFonts w:ascii="Times New Roman" w:eastAsiaTheme="minorEastAsia" w:hAnsi="Times New Roman" w:cs="Times New Roman"/>
+          <w:color w:val="auto"/>
+          <w:sz w:val="22"/>
+          <w:lang w:eastAsia="vi-VN"/>
+        </w:rPr>
+      </w:pPr>
+      <w:hyperlink w:anchor="_Toc121082002" w:history="1">
+        <w:r>
+          <w:rPr>
+            <w:rStyle w:val="Hyperlink"/>
+            <w:rFonts w:ascii="Times New Roman" w:hAnsi="Times New Roman" w:cs="Times New Roman"/>
+          </w:rPr>
+          <w:t>Hình ảnh 10: Giao diện danh sách nguyên liệu</w:t>
+        </w:r>
+        <w:r>
+          <w:rPr>
+            <w:rFonts w:ascii="Times New Roman" w:hAnsi="Times New Roman" w:cs="Times New Roman"/>
+            <w:webHidden/>
+          </w:rPr>
+          <w:tab/>
+        </w:r>
+        <w:r>
+          <w:rPr>
+            <w:rFonts w:ascii="Times New Roman" w:hAnsi="Times New Roman" w:cs="Times New Roman"/>
+            <w:webHidden/>
+          </w:rPr>
+          <w:fldChar w:fldCharType="begin"/>
+        </w:r>
+        <w:r>
+          <w:rPr>
+            <w:rFonts w:ascii="Times New Roman" w:hAnsi="Times New Roman" w:cs="Times New Roman"/>
+            <w:webHidden/>
+          </w:rPr>
+          <w:instrText xml:space="preserve"> PAGEREF _Toc121082002 \h </w:instrText>
+        </w:r>
+        <w:r>
+          <w:rPr>
+            <w:rFonts w:ascii="Times New Roman" w:hAnsi="Times New Roman" w:cs="Times New Roman"/>
+            <w:webHidden/>
+          </w:rPr>
+        </w:r>
+        <w:r>
+          <w:rPr>
+            <w:rFonts w:ascii="Times New Roman" w:hAnsi="Times New Roman" w:cs="Times New Roman"/>
+            <w:webHidden/>
+          </w:rPr>
+          <w:fldChar w:fldCharType="separate"/>
+        </w:r>
+        <w:r>
+          <w:rPr>
+            <w:rFonts w:ascii="Times New Roman" w:hAnsi="Times New Roman" w:cs="Times New Roman"/>
+            <w:webHidden/>
+          </w:rPr>
+          <w:t>20</w:t>
+        </w:r>
+        <w:r>
+          <w:rPr>
+            <w:rFonts w:ascii="Times New Roman" w:hAnsi="Times New Roman" w:cs="Times New Roman"/>
+            <w:webHidden/>
+          </w:rPr>
+          <w:fldChar w:fldCharType="end"/>
+        </w:r>
+      </w:hyperlink>
+    </w:p>
+    <w:p>
+      <w:pPr>
+        <w:pStyle w:val="TableofFigures"/>
+        <w:tabs>
+          <w:tab w:val="right" w:leader="dot" w:pos="9061"/>
+        </w:tabs>
+        <w:spacing w:line="360" w:lineRule="auto"/>
+        <w:rPr>
+          <w:rFonts w:ascii="Times New Roman" w:eastAsiaTheme="minorEastAsia" w:hAnsi="Times New Roman" w:cs="Times New Roman"/>
+          <w:color w:val="auto"/>
+          <w:sz w:val="22"/>
+          <w:lang w:eastAsia="vi-VN"/>
+        </w:rPr>
+      </w:pPr>
+      <w:hyperlink w:anchor="_Toc121082003" w:history="1">
+        <w:r>
+          <w:rPr>
+            <w:rStyle w:val="Hyperlink"/>
+            <w:rFonts w:ascii="Times New Roman" w:hAnsi="Times New Roman" w:cs="Times New Roman"/>
+          </w:rPr>
+          <w:t>Hình ảnh 11: Giao diện đặt thêm nguyên liệu</w:t>
+        </w:r>
+        <w:r>
+          <w:rPr>
+            <w:rFonts w:ascii="Times New Roman" w:hAnsi="Times New Roman" w:cs="Times New Roman"/>
+            <w:webHidden/>
+          </w:rPr>
+          <w:tab/>
+        </w:r>
+        <w:r>
+          <w:rPr>
+            <w:rFonts w:ascii="Times New Roman" w:hAnsi="Times New Roman" w:cs="Times New Roman"/>
+            <w:webHidden/>
+          </w:rPr>
+          <w:fldChar w:fldCharType="begin"/>
+        </w:r>
+        <w:r>
+          <w:rPr>
+            <w:rFonts w:ascii="Times New Roman" w:hAnsi="Times New Roman" w:cs="Times New Roman"/>
+            <w:webHidden/>
+          </w:rPr>
+          <w:instrText xml:space="preserve"> PAGEREF _Toc121082003 \h </w:instrText>
+        </w:r>
+        <w:r>
+          <w:rPr>
+            <w:rFonts w:ascii="Times New Roman" w:hAnsi="Times New Roman" w:cs="Times New Roman"/>
+            <w:webHidden/>
+          </w:rPr>
+        </w:r>
+        <w:r>
+          <w:rPr>
+            <w:rFonts w:ascii="Times New Roman" w:hAnsi="Times New Roman" w:cs="Times New Roman"/>
+            <w:webHidden/>
+          </w:rPr>
+          <w:fldChar w:fldCharType="separate"/>
+        </w:r>
+        <w:r>
+          <w:rPr>
+            <w:rFonts w:ascii="Times New Roman" w:hAnsi="Times New Roman" w:cs="Times New Roman"/>
+            <w:webHidden/>
+          </w:rPr>
+          <w:t>20</w:t>
+        </w:r>
+        <w:r>
+          <w:rPr>
+            <w:rFonts w:ascii="Times New Roman" w:hAnsi="Times New Roman" w:cs="Times New Roman"/>
+            <w:webHidden/>
+          </w:rPr>
+          <w:fldChar w:fldCharType="end"/>
+        </w:r>
+      </w:hyperlink>
+    </w:p>
+    <w:p>
+      <w:pPr>
+        <w:pStyle w:val="TableofFigures"/>
+        <w:tabs>
+          <w:tab w:val="right" w:leader="dot" w:pos="9061"/>
+        </w:tabs>
+        <w:spacing w:line="360" w:lineRule="auto"/>
+        <w:rPr>
+          <w:rFonts w:ascii="Times New Roman" w:eastAsiaTheme="minorEastAsia" w:hAnsi="Times New Roman" w:cs="Times New Roman"/>
+          <w:color w:val="auto"/>
+          <w:sz w:val="22"/>
+          <w:lang w:eastAsia="vi-VN"/>
+        </w:rPr>
+      </w:pPr>
+      <w:hyperlink w:anchor="_Toc121082004" w:history="1">
+        <w:r>
+          <w:rPr>
+            <w:rStyle w:val="Hyperlink"/>
+            <w:rFonts w:ascii="Times New Roman" w:hAnsi="Times New Roman" w:cs="Times New Roman"/>
+          </w:rPr>
+          <w:t>Hình ảnh 12: Giao diện chính của nhân viên</w:t>
+        </w:r>
+        <w:r>
+          <w:rPr>
+            <w:rFonts w:ascii="Times New Roman" w:hAnsi="Times New Roman" w:cs="Times New Roman"/>
+            <w:webHidden/>
+          </w:rPr>
+          <w:tab/>
+        </w:r>
+        <w:r>
+          <w:rPr>
+            <w:rFonts w:ascii="Times New Roman" w:hAnsi="Times New Roman" w:cs="Times New Roman"/>
+            <w:webHidden/>
+          </w:rPr>
+          <w:fldChar w:fldCharType="begin"/>
+        </w:r>
+        <w:r>
+          <w:rPr>
+            <w:rFonts w:ascii="Times New Roman" w:hAnsi="Times New Roman" w:cs="Times New Roman"/>
+            <w:webHidden/>
+          </w:rPr>
+          <w:instrText xml:space="preserve"> PAGEREF _Toc121082004 \h </w:instrText>
+        </w:r>
+        <w:r>
+          <w:rPr>
+            <w:rFonts w:ascii="Times New Roman" w:hAnsi="Times New Roman" w:cs="Times New Roman"/>
+            <w:webHidden/>
+          </w:rPr>
+        </w:r>
+        <w:r>
+          <w:rPr>
+            <w:rFonts w:ascii="Times New Roman" w:hAnsi="Times New Roman" w:cs="Times New Roman"/>
+            <w:webHidden/>
+          </w:rPr>
+          <w:fldChar w:fldCharType="separate"/>
+        </w:r>
+        <w:r>
+          <w:rPr>
+            <w:rFonts w:ascii="Times New Roman" w:hAnsi="Times New Roman" w:cs="Times New Roman"/>
+            <w:webHidden/>
+          </w:rPr>
+          <w:t>21</w:t>
+        </w:r>
+        <w:r>
+          <w:rPr>
+            <w:rFonts w:ascii="Times New Roman" w:hAnsi="Times New Roman" w:cs="Times New Roman"/>
+            <w:webHidden/>
+          </w:rPr>
+          <w:fldChar w:fldCharType="end"/>
+        </w:r>
+      </w:hyperlink>
+    </w:p>
+    <w:p>
+      <w:pPr>
+        <w:pStyle w:val="TableofFigures"/>
+        <w:tabs>
+          <w:tab w:val="right" w:leader="dot" w:pos="9061"/>
+        </w:tabs>
+        <w:spacing w:line="360" w:lineRule="auto"/>
+        <w:rPr>
+          <w:rFonts w:ascii="Times New Roman" w:eastAsiaTheme="minorEastAsia" w:hAnsi="Times New Roman" w:cs="Times New Roman"/>
+          <w:color w:val="auto"/>
+          <w:sz w:val="22"/>
+          <w:lang w:eastAsia="vi-VN"/>
+        </w:rPr>
+      </w:pPr>
+      <w:hyperlink w:anchor="_Toc121082005" w:history="1">
+        <w:r>
+          <w:rPr>
+            <w:rStyle w:val="Hyperlink"/>
+            <w:rFonts w:ascii="Times New Roman" w:hAnsi="Times New Roman" w:cs="Times New Roman"/>
+          </w:rPr>
+          <w:t>Hình ảnh 13: Giao diện đặt món ăn</w:t>
+        </w:r>
+        <w:r>
+          <w:rPr>
+            <w:rFonts w:ascii="Times New Roman" w:hAnsi="Times New Roman" w:cs="Times New Roman"/>
+            <w:webHidden/>
+          </w:rPr>
+          <w:tab/>
+        </w:r>
+        <w:r>
+          <w:rPr>
+            <w:rFonts w:ascii="Times New Roman" w:hAnsi="Times New Roman" w:cs="Times New Roman"/>
+            <w:webHidden/>
+          </w:rPr>
+          <w:fldChar w:fldCharType="begin"/>
+        </w:r>
+        <w:r>
+          <w:rPr>
+            <w:rFonts w:ascii="Times New Roman" w:hAnsi="Times New Roman" w:cs="Times New Roman"/>
+            <w:webHidden/>
+          </w:rPr>
+          <w:instrText xml:space="preserve"> PAGEREF _Toc121082005 \h </w:instrText>
+        </w:r>
+        <w:r>
+          <w:rPr>
+            <w:rFonts w:ascii="Times New Roman" w:hAnsi="Times New Roman" w:cs="Times New Roman"/>
+            <w:webHidden/>
+          </w:rPr>
+        </w:r>
+        <w:r>
+          <w:rPr>
+            <w:rFonts w:ascii="Times New Roman" w:hAnsi="Times New Roman" w:cs="Times New Roman"/>
+            <w:webHidden/>
+          </w:rPr>
+          <w:fldChar w:fldCharType="separate"/>
+        </w:r>
+        <w:r>
+          <w:rPr>
+            <w:rFonts w:ascii="Times New Roman" w:hAnsi="Times New Roman" w:cs="Times New Roman"/>
+            <w:webHidden/>
+          </w:rPr>
+          <w:t>21</w:t>
+        </w:r>
+        <w:r>
+          <w:rPr>
+            <w:rFonts w:ascii="Times New Roman" w:hAnsi="Times New Roman" w:cs="Times New Roman"/>
+            <w:webHidden/>
+          </w:rPr>
+          <w:fldChar w:fldCharType="end"/>
+        </w:r>
+      </w:hyperlink>
+    </w:p>
+    <w:p>
+      <w:pPr>
+        <w:pStyle w:val="TableofFigures"/>
+        <w:tabs>
+          <w:tab w:val="right" w:leader="dot" w:pos="9061"/>
+        </w:tabs>
+        <w:spacing w:line="360" w:lineRule="auto"/>
+        <w:rPr>
+          <w:rFonts w:ascii="Times New Roman" w:eastAsiaTheme="minorEastAsia" w:hAnsi="Times New Roman" w:cs="Times New Roman"/>
+          <w:color w:val="auto"/>
+          <w:sz w:val="22"/>
+          <w:lang w:eastAsia="vi-VN"/>
+        </w:rPr>
+      </w:pPr>
+      <w:hyperlink w:anchor="_Toc121082006" w:history="1">
+        <w:r>
+          <w:rPr>
+            <w:rStyle w:val="Hyperlink"/>
+            <w:rFonts w:ascii="Times New Roman" w:hAnsi="Times New Roman" w:cs="Times New Roman"/>
+          </w:rPr>
+          <w:t>Hình ảnh 14: Giao diện thanh toán hóa đơn</w:t>
+        </w:r>
+        <w:r>
+          <w:rPr>
+            <w:rFonts w:ascii="Times New Roman" w:hAnsi="Times New Roman" w:cs="Times New Roman"/>
+            <w:webHidden/>
+          </w:rPr>
+          <w:tab/>
+        </w:r>
+        <w:r>
+          <w:rPr>
+            <w:rFonts w:ascii="Times New Roman" w:hAnsi="Times New Roman" w:cs="Times New Roman"/>
+            <w:webHidden/>
+          </w:rPr>
+          <w:fldChar w:fldCharType="begin"/>
+        </w:r>
+        <w:r>
+          <w:rPr>
+            <w:rFonts w:ascii="Times New Roman" w:hAnsi="Times New Roman" w:cs="Times New Roman"/>
+            <w:webHidden/>
+          </w:rPr>
+          <w:instrText xml:space="preserve"> PAGEREF _Toc121082006 \h </w:instrText>
+        </w:r>
+        <w:r>
+          <w:rPr>
+            <w:rFonts w:ascii="Times New Roman" w:hAnsi="Times New Roman" w:cs="Times New Roman"/>
+            <w:webHidden/>
+          </w:rPr>
+        </w:r>
+        <w:r>
+          <w:rPr>
+            <w:rFonts w:ascii="Times New Roman" w:hAnsi="Times New Roman" w:cs="Times New Roman"/>
+            <w:webHidden/>
+          </w:rPr>
+          <w:fldChar w:fldCharType="separate"/>
+        </w:r>
+        <w:r>
+          <w:rPr>
+            <w:rFonts w:ascii="Times New Roman" w:hAnsi="Times New Roman" w:cs="Times New Roman"/>
+            <w:webHidden/>
+          </w:rPr>
+          <w:t>22</w:t>
+        </w:r>
+        <w:r>
+          <w:rPr>
+            <w:rFonts w:ascii="Times New Roman" w:hAnsi="Times New Roman" w:cs="Times New Roman"/>
+            <w:webHidden/>
+          </w:rPr>
+          <w:fldChar w:fldCharType="end"/>
+        </w:r>
+      </w:hyperlink>
+    </w:p>
+    <w:p>
+      <w:pPr>
+        <w:pStyle w:val="TableofFigures"/>
+        <w:tabs>
+          <w:tab w:val="right" w:leader="dot" w:pos="9061"/>
+        </w:tabs>
+        <w:spacing w:line="360" w:lineRule="auto"/>
+        <w:rPr>
+          <w:rFonts w:ascii="Times New Roman" w:eastAsiaTheme="minorEastAsia" w:hAnsi="Times New Roman" w:cs="Times New Roman"/>
+          <w:color w:val="auto"/>
+          <w:sz w:val="22"/>
+          <w:lang w:eastAsia="vi-VN"/>
+        </w:rPr>
+      </w:pPr>
+      <w:hyperlink w:anchor="_Toc121082007" w:history="1">
+        <w:r>
+          <w:rPr>
+            <w:rStyle w:val="Hyperlink"/>
+            <w:rFonts w:ascii="Times New Roman" w:hAnsi="Times New Roman" w:cs="Times New Roman"/>
+          </w:rPr>
+          <w:t>Hình ảnh 15: Giao diện đăng ký thành viên khách hàng mới</w:t>
+        </w:r>
+        <w:r>
+          <w:rPr>
+            <w:rFonts w:ascii="Times New Roman" w:hAnsi="Times New Roman" w:cs="Times New Roman"/>
+            <w:webHidden/>
+          </w:rPr>
+          <w:tab/>
+        </w:r>
+        <w:r>
+          <w:rPr>
+            <w:rFonts w:ascii="Times New Roman" w:hAnsi="Times New Roman" w:cs="Times New Roman"/>
+            <w:webHidden/>
+          </w:rPr>
+          <w:fldChar w:fldCharType="begin"/>
+        </w:r>
+        <w:r>
+          <w:rPr>
+            <w:rFonts w:ascii="Times New Roman" w:hAnsi="Times New Roman" w:cs="Times New Roman"/>
+            <w:webHidden/>
+          </w:rPr>
+          <w:instrText xml:space="preserve"> PAGEREF _Toc121082007 \h </w:instrText>
+        </w:r>
+        <w:r>
+          <w:rPr>
+            <w:rFonts w:ascii="Times New Roman" w:hAnsi="Times New Roman" w:cs="Times New Roman"/>
+            <w:webHidden/>
+          </w:rPr>
+        </w:r>
+        <w:r>
+          <w:rPr>
+            <w:rFonts w:ascii="Times New Roman" w:hAnsi="Times New Roman" w:cs="Times New Roman"/>
+            <w:webHidden/>
+          </w:rPr>
+          <w:fldChar w:fldCharType="separate"/>
+        </w:r>
+        <w:r>
+          <w:rPr>
+            <w:rFonts w:ascii="Times New Roman" w:hAnsi="Times New Roman" w:cs="Times New Roman"/>
+            <w:webHidden/>
+          </w:rPr>
+          <w:t>22</w:t>
+        </w:r>
+        <w:r>
+          <w:rPr>
+            <w:rFonts w:ascii="Times New Roman" w:hAnsi="Times New Roman" w:cs="Times New Roman"/>
+            <w:webHidden/>
+          </w:rPr>
+          <w:fldChar w:fldCharType="end"/>
+        </w:r>
+      </w:hyperlink>
+    </w:p>
+    <w:p>
+      <w:pPr>
+        <w:spacing w:line="360" w:lineRule="auto"/>
+      </w:pPr>
+      <w:r>
+        <w:rPr>
+          <w:rFonts w:ascii="Times New Roman" w:hAnsi="Times New Roman" w:cs="Times New Roman"/>
+        </w:rPr>
         <w:fldChar w:fldCharType="end"/>
       </w:r>
     </w:p>
@@ -1914,7 +3560,7 @@
         <w:lastRenderedPageBreak/>
         <w:t xml:space="preserve"> </w:t>
       </w:r>
-      <w:bookmarkStart w:id="5" w:name="_Toc117361673"/>
+      <w:bookmarkStart w:id="5" w:name="_Toc121082016"/>
       <w:r>
         <w:t>Giới thiệ</w:t>
       </w:r>
@@ -1930,17 +3576,17 @@
       <w:r>
         <w:t xml:space="preserve"> </w:t>
       </w:r>
-      <w:bookmarkStart w:id="6" w:name="_Toc117361674"/>
+      <w:bookmarkStart w:id="6" w:name="_Toc121082017"/>
       <w:r>
         <w:t>Mô tả nghi</w:t>
       </w:r>
+      <w:r>
+        <w:t>ệp vụ, quy tr</w:t>
+      </w:r>
+      <w:r>
+        <w:t>ình của hệ thống</w:t>
+      </w:r>
       <w:bookmarkEnd w:id="6"/>
-      <w:r>
-        <w:t>ệp vụ, quy tr</w:t>
-      </w:r>
-      <w:r>
-        <w:t>ình của hệ thống</w:t>
-      </w:r>
     </w:p>
     <w:p>
       <w:pPr>
@@ -1949,8 +3595,13 @@
       <w:r>
         <w:t xml:space="preserve"> </w:t>
       </w:r>
-      <w:r>
-        <w:t xml:space="preserve">Vai trò quản trị viên: </w:t>
+      <w:bookmarkStart w:id="7" w:name="_Toc121082018"/>
+      <w:r>
+        <w:t>Vai trò quản trị viên:</w:t>
+      </w:r>
+      <w:bookmarkEnd w:id="7"/>
+      <w:r>
+        <w:t xml:space="preserve"> </w:t>
       </w:r>
     </w:p>
     <w:p>
@@ -2512,21 +4163,7 @@
           <w:b w:val="0"/>
           <w:bCs/>
         </w:rPr>
-        <w:t xml:space="preserve">Nếu thông tin </w:t>
-      </w:r>
-      <w:r>
-        <w:rPr>
-          <w:b w:val="0"/>
-          <w:bCs/>
-        </w:rPr>
-        <w:t xml:space="preserve">hệ số lương </w:t>
-      </w:r>
-      <w:r>
-        <w:rPr>
-          <w:b w:val="0"/>
-          <w:bCs/>
-        </w:rPr>
-        <w:t>nhập vào có chứa kí tự chữ, kí tự đặc biệt hoặc khoảng trắng thì hiển thị thông báo “Định dạng lương không hợp lệ!”.</w:t>
+        <w:t>Nếu thông tin hệ số lương nhập vào có chứa kí tự chữ, kí tự đặc biệt hoặc khoảng trắng thì hiển thị thông báo “Định dạng lương không hợp lệ!”.</w:t>
       </w:r>
     </w:p>
     <w:p>
@@ -2542,35 +4179,7 @@
           <w:b w:val="0"/>
           <w:bCs/>
         </w:rPr>
-        <w:t xml:space="preserve">Nếu thông tin </w:t>
-      </w:r>
-      <w:r>
-        <w:rPr>
-          <w:b w:val="0"/>
-          <w:bCs/>
-        </w:rPr>
-        <w:t xml:space="preserve">hệ số lương </w:t>
-      </w:r>
-      <w:r>
-        <w:rPr>
-          <w:b w:val="0"/>
-          <w:bCs/>
-        </w:rPr>
-        <w:t>nhập vào bằng 0 thì hiển thị thông báo “</w:t>
-      </w:r>
-      <w:r>
-        <w:rPr>
-          <w:b w:val="0"/>
-          <w:bCs/>
-        </w:rPr>
-        <w:t>Hệ số lương</w:t>
-      </w:r>
-      <w:r>
-        <w:rPr>
-          <w:b w:val="0"/>
-          <w:bCs/>
-        </w:rPr>
-        <w:t xml:space="preserve"> không được bé hơn bằng 0”.</w:t>
+        <w:t>Nếu thông tin hệ số lương nhập vào bằng 0 thì hiển thị thông báo “Hệ số lương không được bé hơn bằng 0”.</w:t>
       </w:r>
     </w:p>
     <w:p>
@@ -2811,43 +4420,7 @@
         <w:rPr>
           <w:b w:val="0"/>
         </w:rPr>
-        <w:t xml:space="preserve">Nếu </w:t>
-      </w:r>
-      <w:r>
-        <w:rPr>
-          <w:b w:val="0"/>
-        </w:rPr>
-        <w:t>năm</w:t>
-      </w:r>
-      <w:r>
-        <w:rPr>
-          <w:b w:val="0"/>
-        </w:rPr>
-        <w:t xml:space="preserve"> nhập vào bé hơn </w:t>
-      </w:r>
-      <w:r>
-        <w:rPr>
-          <w:b w:val="0"/>
-        </w:rPr>
-        <w:t>1900 th</w:t>
-      </w:r>
-      <w:r>
-        <w:rPr>
-          <w:b w:val="0"/>
-        </w:rPr>
-        <w:t>ì hiển thị thông báo “</w:t>
-      </w:r>
-      <w:r>
-        <w:rPr>
-          <w:b w:val="0"/>
-        </w:rPr>
-        <w:t>Năm phải lớn hơn 1900</w:t>
-      </w:r>
-      <w:r>
-        <w:rPr>
-          <w:b w:val="0"/>
-        </w:rPr>
-        <w:t>”.</w:t>
+        <w:t>Nếu năm nhập vào bé hơn 1900 thì hiển thị thông báo “Năm phải lớn hơn 1900”.</w:t>
       </w:r>
     </w:p>
     <w:p>
@@ -2865,31 +4438,7 @@
         <w:rPr>
           <w:b w:val="0"/>
         </w:rPr>
-        <w:t xml:space="preserve">Nếu </w:t>
-      </w:r>
-      <w:r>
-        <w:rPr>
-          <w:b w:val="0"/>
-        </w:rPr>
-        <w:t>năm</w:t>
-      </w:r>
-      <w:r>
-        <w:rPr>
-          <w:b w:val="0"/>
-        </w:rPr>
-        <w:t xml:space="preserve"> nhập vào có chứa khoảng trắng, kí tự chữ hoặc kí tự đặc biệt thì hiển thị thông báo “Định dạng </w:t>
-      </w:r>
-      <w:r>
-        <w:rPr>
-          <w:b w:val="0"/>
-        </w:rPr>
-        <w:t>năm</w:t>
-      </w:r>
-      <w:r>
-        <w:rPr>
-          <w:b w:val="0"/>
-        </w:rPr>
-        <w:t xml:space="preserve"> không hợp lệ!”.</w:t>
+        <w:t>Nếu năm nhập vào có chứa khoảng trắng, kí tự chữ hoặc kí tự đặc biệt thì hiển thị thông báo “Định dạng năm không hợp lệ!”.</w:t>
       </w:r>
     </w:p>
     <w:p>
@@ -3201,35 +4750,7 @@
           <w:b w:val="0"/>
           <w:bCs/>
         </w:rPr>
-        <w:t xml:space="preserve">Nếu thông tin số lượng mua nhập vào </w:t>
-      </w:r>
-      <w:r>
-        <w:rPr>
-          <w:b w:val="0"/>
-          <w:bCs/>
-        </w:rPr>
-        <w:t xml:space="preserve">là 0 </w:t>
-      </w:r>
-      <w:r>
-        <w:rPr>
-          <w:b w:val="0"/>
-          <w:bCs/>
-        </w:rPr>
-        <w:t xml:space="preserve">thì hiển thị thông báo “Số lượng </w:t>
-      </w:r>
-      <w:r>
-        <w:rPr>
-          <w:b w:val="0"/>
-          <w:bCs/>
-        </w:rPr>
-        <w:t>phải lớn hơn 0</w:t>
-      </w:r>
-      <w:r>
-        <w:rPr>
-          <w:b w:val="0"/>
-          <w:bCs/>
-        </w:rPr>
-        <w:t>!”.</w:t>
+        <w:t>Nếu thông tin số lượng mua nhập vào là 0 thì hiển thị thông báo “Số lượng phải lớn hơn 0!”.</w:t>
       </w:r>
     </w:p>
     <w:p>
@@ -3313,9 +4834,11 @@
       <w:r>
         <w:t xml:space="preserve"> </w:t>
       </w:r>
+      <w:bookmarkStart w:id="8" w:name="_Toc121082019"/>
       <w:r>
         <w:t>Vai trò nhân viên</w:t>
       </w:r>
+      <w:bookmarkEnd w:id="8"/>
     </w:p>
     <w:p>
       <w:pPr>
@@ -3871,55 +5394,7 @@
         <w:rPr>
           <w:b w:val="0"/>
         </w:rPr>
-        <w:t xml:space="preserve">Nếu không tìm thấy thì hiển thị </w:t>
-      </w:r>
-      <w:r>
-        <w:rPr>
-          <w:b w:val="0"/>
-        </w:rPr>
-        <w:t xml:space="preserve">hộp thoại </w:t>
-      </w:r>
-      <w:r>
-        <w:rPr>
-          <w:b w:val="0"/>
-        </w:rPr>
-        <w:t>thông báo “</w:t>
-      </w:r>
-      <w:r>
-        <w:rPr>
-          <w:b w:val="0"/>
-        </w:rPr>
-        <w:t>Không tìm thấy dữ liệu. Đăng ký mơi?</w:t>
-      </w:r>
-      <w:r>
-        <w:rPr>
-          <w:b w:val="0"/>
-        </w:rPr>
-        <w:t>”. Sau đó, nếu khách hàng muốn đăng ký thành viên thì ấn</w:t>
-      </w:r>
-      <w:r>
-        <w:rPr>
-          <w:b w:val="0"/>
-        </w:rPr>
-        <w:t xml:space="preserve"> “OK</w:t>
-      </w:r>
-      <w:r>
-        <w:rPr>
-          <w:b w:val="0"/>
-        </w:rPr>
-        <w:t>”</w:t>
-      </w:r>
-      <w:r>
-        <w:rPr>
-          <w:b w:val="0"/>
-        </w:rPr>
-        <w:t xml:space="preserve"> trên hộp thoại</w:t>
-      </w:r>
-      <w:r>
-        <w:rPr>
-          <w:b w:val="0"/>
-        </w:rPr>
-        <w:t xml:space="preserve">, màn hình chuyển sang giao diện đăng ký. </w:t>
+        <w:t xml:space="preserve">Nếu không tìm thấy thì hiển thị hộp thoại thông báo “Không tìm thấy dữ liệu. Đăng ký mơi?”. Sau đó, nếu khách hàng muốn đăng ký thành viên thì ấn “OK” trên hộp thoại, màn hình chuyển sang giao diện đăng ký. </w:t>
       </w:r>
     </w:p>
     <w:p>
@@ -4221,11 +5696,10 @@
       <w:pPr>
         <w:pStyle w:val="Heading2"/>
       </w:pPr>
-      <w:bookmarkStart w:id="7" w:name="_Toc117361675"/>
       <w:r>
         <w:t xml:space="preserve"> </w:t>
       </w:r>
-      <w:bookmarkEnd w:id="7"/>
+      <w:bookmarkStart w:id="9" w:name="_Toc121082020"/>
       <w:r>
         <w:t>Các r</w:t>
       </w:r>
@@ -4235,6 +5709,7 @@
       <w:r>
         <w:t xml:space="preserve"> nhập vào</w:t>
       </w:r>
+      <w:bookmarkEnd w:id="9"/>
     </w:p>
     <w:p>
       <w:pPr>
@@ -4588,6 +6063,9 @@
           </m:fPr>
           <m:num>
             <m:r>
+              <m:rPr>
+                <m:sty m:val="bi"/>
+              </m:rPr>
               <w:rPr>
                 <w:rFonts w:ascii="Cambria Math" w:hAnsi="Cambria Math"/>
               </w:rPr>
@@ -4596,6 +6074,9 @@
           </m:num>
           <m:den>
             <m:r>
+              <m:rPr>
+                <m:sty m:val="bi"/>
+              </m:rPr>
               <w:rPr>
                 <w:rFonts w:ascii="Cambria Math" w:hAnsi="Cambria Math"/>
               </w:rPr>
@@ -4604,6 +6085,9 @@
           </m:den>
         </m:f>
         <m:r>
+          <m:rPr>
+            <m:sty m:val="bi"/>
+          </m:rPr>
           <w:rPr>
             <w:rFonts w:ascii="Cambria Math" w:hAnsi="Cambria Math"/>
           </w:rPr>
@@ -4628,6 +6112,9 @@
       </w:r>
       <m:oMath>
         <m:r>
+          <m:rPr>
+            <m:sty m:val="bi"/>
+          </m:rPr>
           <w:rPr>
             <w:rFonts w:ascii="Cambria Math" w:eastAsiaTheme="minorEastAsia" w:hAnsi="Cambria Math"/>
           </w:rPr>
@@ -4677,6 +6164,9 @@
       </w:r>
       <m:oMath>
         <m:r>
+          <m:rPr>
+            <m:sty m:val="bi"/>
+          </m:rPr>
           <w:rPr>
             <w:rFonts w:ascii="Cambria Math" w:eastAsiaTheme="minorEastAsia" w:hAnsi="Cambria Math"/>
           </w:rPr>
@@ -4899,10 +6389,7 @@
         </w:numPr>
       </w:pPr>
       <w:r>
-        <w:t>Lương cơ bản</w:t>
-      </w:r>
-      <w:r>
-        <w:t>:</w:t>
+        <w:t>Lương cơ bản:</w:t>
       </w:r>
     </w:p>
     <w:p>
@@ -5098,31 +6585,31 @@
       <w:pPr>
         <w:pStyle w:val="Heading1"/>
       </w:pPr>
-      <w:bookmarkStart w:id="8" w:name="_Toc117361676"/>
       <w:r>
         <w:lastRenderedPageBreak/>
         <w:t xml:space="preserve"> </w:t>
       </w:r>
+      <w:bookmarkStart w:id="10" w:name="_Toc121082021"/>
       <w:r>
         <w:t>Thiết kế hệ thống</w:t>
       </w:r>
-      <w:bookmarkEnd w:id="8"/>
+      <w:bookmarkEnd w:id="10"/>
     </w:p>
     <w:p>
       <w:pPr>
         <w:pStyle w:val="Heading2"/>
       </w:pPr>
-      <w:bookmarkStart w:id="9" w:name="_Toc117361678"/>
       <w:r>
         <w:t xml:space="preserve"> </w:t>
       </w:r>
+      <w:bookmarkStart w:id="11" w:name="_Toc121082022"/>
       <w:r>
         <w:t>Sơ đồ ERD (Entity Relationship Diagram</w:t>
       </w:r>
       <w:r>
         <w:t>)</w:t>
       </w:r>
-      <w:bookmarkEnd w:id="9"/>
+      <w:bookmarkEnd w:id="11"/>
     </w:p>
     <w:p>
       <w:pPr>
@@ -5180,6 +6667,7 @@
           <w:color w:val="auto"/>
         </w:rPr>
       </w:pPr>
+      <w:bookmarkStart w:id="12" w:name="_Toc121081993"/>
       <w:r>
         <w:rPr>
           <w:color w:val="auto"/>
@@ -5208,7 +6696,7 @@
         <w:rPr>
           <w:color w:val="auto"/>
         </w:rPr>
-        <w:t>2</w:t>
+        <w:t>1</w:t>
       </w:r>
       <w:r>
         <w:rPr>
@@ -5219,10 +6707,10 @@
       <w:r>
         <w:rPr>
           <w:color w:val="auto"/>
-          <w:lang w:val="en-US"/>
         </w:rPr>
         <w:t>: Sơ đồ ERD</w:t>
       </w:r>
+      <w:bookmarkEnd w:id="12"/>
     </w:p>
     <w:p>
       <w:pPr>
@@ -5231,13 +6719,13 @@
           <w:lang w:val="vi-VN"/>
         </w:rPr>
       </w:pPr>
-      <w:bookmarkStart w:id="10" w:name="_Toc117361679"/>
       <w:r>
         <w:rPr>
           <w:lang w:val="vi-VN"/>
         </w:rPr>
         <w:t xml:space="preserve"> </w:t>
       </w:r>
+      <w:bookmarkStart w:id="13" w:name="_Toc121082023"/>
       <w:r>
         <w:rPr>
           <w:lang w:val="vi-VN"/>
@@ -5256,7 +6744,7 @@
         </w:rPr>
         <w:t>mối kết hợp</w:t>
       </w:r>
-      <w:bookmarkEnd w:id="10"/>
+      <w:bookmarkEnd w:id="13"/>
     </w:p>
     <w:p>
       <w:pPr>
@@ -5736,8 +7224,13 @@
         <w:pStyle w:val="Heading2"/>
       </w:pPr>
       <w:r>
-        <w:t xml:space="preserve"> Mô tả thành phần dữ liệu</w:t>
-      </w:r>
+        <w:t xml:space="preserve"> </w:t>
+      </w:r>
+      <w:bookmarkStart w:id="14" w:name="_Toc121082024"/>
+      <w:r>
+        <w:t>Mô tả thành phần dữ liệu</w:t>
+      </w:r>
+      <w:bookmarkEnd w:id="14"/>
     </w:p>
     <w:p>
       <w:pPr>
@@ -11173,31 +12666,90 @@
         <w:lastRenderedPageBreak/>
         <w:t xml:space="preserve"> </w:t>
       </w:r>
+      <w:bookmarkStart w:id="15" w:name="_Toc121082025"/>
       <w:r>
         <w:t>Kiểm thử hệ thống</w:t>
       </w:r>
+      <w:bookmarkEnd w:id="15"/>
     </w:p>
     <w:p>
       <w:pPr>
         <w:pStyle w:val="Heading2"/>
       </w:pPr>
       <w:r>
-        <w:t xml:space="preserve"> Các test case</w:t>
-      </w:r>
-    </w:p>
-    <w:p>
-      <w:pPr>
-        <w:rPr>
+        <w:t xml:space="preserve"> </w:t>
+      </w:r>
+      <w:bookmarkStart w:id="16" w:name="_Toc121082026"/>
+      <w:r>
+        <w:t>Các test case</w:t>
+      </w:r>
+      <w:bookmarkEnd w:id="16"/>
+    </w:p>
+    <w:p>
+      <w:pPr>
+        <w:ind w:left="357"/>
+        <w:rPr>
+          <w:rFonts w:ascii="Times New Roman" w:hAnsi="Times New Roman" w:cs="Times New Roman"/>
           <w:lang w:val="en-US"/>
         </w:rPr>
       </w:pPr>
+      <w:hyperlink r:id="rId11" w:history="1">
+        <w:r>
+          <w:rPr>
+            <w:rStyle w:val="Hyperlink"/>
+            <w:rFonts w:ascii="Times New Roman" w:hAnsi="Times New Roman" w:cs="Times New Roman"/>
+            <w:lang w:val="en-US"/>
+          </w:rPr>
+          <w:t>Bảng test case đầy đủ</w:t>
+        </w:r>
+      </w:hyperlink>
     </w:p>
     <w:p>
       <w:pPr>
         <w:pStyle w:val="Heading2"/>
       </w:pPr>
       <w:r>
-        <w:t xml:space="preserve"> Các unit test</w:t>
+        <w:t xml:space="preserve"> </w:t>
+      </w:r>
+      <w:bookmarkStart w:id="17" w:name="_Toc121082027"/>
+      <w:r>
+        <w:t>Các unit test</w:t>
+      </w:r>
+      <w:bookmarkEnd w:id="17"/>
+    </w:p>
+    <w:p>
+      <w:pPr>
+        <w:ind w:left="357"/>
+        <w:rPr>
+          <w:rFonts w:ascii="Times New Roman" w:hAnsi="Times New Roman" w:cs="Times New Roman"/>
+          <w:lang w:val="en-US"/>
+        </w:rPr>
+      </w:pPr>
+      <w:hyperlink r:id="rId12" w:history="1">
+        <w:r>
+          <w:rPr>
+            <w:rStyle w:val="Hyperlink"/>
+            <w:rFonts w:ascii="Times New Roman" w:hAnsi="Times New Roman" w:cs="Times New Roman"/>
+            <w:lang w:val="en-US"/>
+          </w:rPr>
+          <w:t>GitHub – Mã nguồn</w:t>
+        </w:r>
+      </w:hyperlink>
+    </w:p>
+    <w:p>
+      <w:pPr>
+        <w:spacing w:line="259" w:lineRule="auto"/>
+        <w:rPr>
+          <w:rFonts w:ascii="Times New Roman" w:hAnsi="Times New Roman" w:cs="Times New Roman"/>
+          <w:lang w:val="en-US"/>
+        </w:rPr>
+      </w:pPr>
+      <w:r>
+        <w:rPr>
+          <w:rFonts w:ascii="Times New Roman" w:hAnsi="Times New Roman" w:cs="Times New Roman"/>
+          <w:lang w:val="en-US"/>
+        </w:rPr>
+        <w:br w:type="page"/>
       </w:r>
     </w:p>
     <w:p>
@@ -11205,23 +12757,1118 @@
         <w:pStyle w:val="Heading1"/>
       </w:pPr>
       <w:r>
-        <w:t xml:space="preserve"> Giao diện</w:t>
-      </w:r>
+        <w:lastRenderedPageBreak/>
+        <w:t xml:space="preserve"> </w:t>
+      </w:r>
+      <w:bookmarkStart w:id="18" w:name="_Toc121082028"/>
+      <w:r>
+        <w:t>Giao diện</w:t>
+      </w:r>
+      <w:bookmarkEnd w:id="18"/>
     </w:p>
     <w:p>
       <w:pPr>
         <w:pStyle w:val="Heading2"/>
       </w:pPr>
       <w:r>
-        <w:t xml:space="preserve"> Giao diện phía quản trị viên</w:t>
-      </w:r>
+        <w:t xml:space="preserve"> </w:t>
+      </w:r>
+      <w:bookmarkStart w:id="19" w:name="_Toc121082029"/>
+      <w:r>
+        <w:t>Giao diện dùng chung</w:t>
+      </w:r>
+      <w:bookmarkEnd w:id="19"/>
+    </w:p>
+    <w:p>
+      <w:pPr>
+        <w:keepNext/>
+      </w:pPr>
+      <w:r>
+        <w:drawing>
+          <wp:inline distT="0" distB="0" distL="0" distR="0" wp14:anchorId="7BFEF18B" wp14:editId="2090A236">
+            <wp:extent cx="5760085" cy="3310255"/>
+            <wp:effectExtent l="0" t="0" r="0" b="4445"/>
+            <wp:docPr id="5" name="Picture 5"/>
+            <wp:cNvGraphicFramePr>
+              <a:graphicFrameLocks xmlns:a="http://schemas.openxmlformats.org/drawingml/2006/main" noChangeAspect="1"/>
+            </wp:cNvGraphicFramePr>
+            <a:graphic xmlns:a="http://schemas.openxmlformats.org/drawingml/2006/main">
+              <a:graphicData uri="http://schemas.openxmlformats.org/drawingml/2006/picture">
+                <pic:pic xmlns:pic="http://schemas.openxmlformats.org/drawingml/2006/picture">
+                  <pic:nvPicPr>
+                    <pic:cNvPr id="1" name=""/>
+                    <pic:cNvPicPr/>
+                  </pic:nvPicPr>
+                  <pic:blipFill>
+                    <a:blip r:embed="rId13"/>
+                    <a:stretch>
+                      <a:fillRect/>
+                    </a:stretch>
+                  </pic:blipFill>
+                  <pic:spPr>
+                    <a:xfrm>
+                      <a:off x="0" y="0"/>
+                      <a:ext cx="5760085" cy="3310255"/>
+                    </a:xfrm>
+                    <a:prstGeom prst="rect">
+                      <a:avLst/>
+                    </a:prstGeom>
+                  </pic:spPr>
+                </pic:pic>
+              </a:graphicData>
+            </a:graphic>
+          </wp:inline>
+        </w:drawing>
+      </w:r>
+    </w:p>
+    <w:p>
+      <w:pPr>
+        <w:pStyle w:val="Caption"/>
+        <w:jc w:val="center"/>
+      </w:pPr>
+      <w:bookmarkStart w:id="20" w:name="_Toc121081994"/>
+      <w:r>
+        <w:t xml:space="preserve">Hình ảnh </w:t>
+      </w:r>
+      <w:r>
+        <w:fldChar w:fldCharType="begin"/>
+      </w:r>
+      <w:r>
+        <w:instrText xml:space="preserve"> SEQ Hình_ảnh \* ARABIC </w:instrText>
+      </w:r>
+      <w:r>
+        <w:fldChar w:fldCharType="separate"/>
+      </w:r>
+      <w:r>
+        <w:t>2</w:t>
+      </w:r>
+      <w:r>
+        <w:fldChar w:fldCharType="end"/>
+      </w:r>
+      <w:r>
+        <w:t>: Giao diện mở đầu</w:t>
+      </w:r>
+      <w:bookmarkEnd w:id="20"/>
+    </w:p>
+    <w:p>
+      <w:pPr>
+        <w:keepNext/>
+      </w:pPr>
+      <w:r>
+        <w:drawing>
+          <wp:inline distT="0" distB="0" distL="0" distR="0" wp14:anchorId="0B3D8FD2" wp14:editId="3310B09F">
+            <wp:extent cx="5760085" cy="3320415"/>
+            <wp:effectExtent l="0" t="0" r="0" b="0"/>
+            <wp:docPr id="6" name="Picture 6"/>
+            <wp:cNvGraphicFramePr>
+              <a:graphicFrameLocks xmlns:a="http://schemas.openxmlformats.org/drawingml/2006/main" noChangeAspect="1"/>
+            </wp:cNvGraphicFramePr>
+            <a:graphic xmlns:a="http://schemas.openxmlformats.org/drawingml/2006/main">
+              <a:graphicData uri="http://schemas.openxmlformats.org/drawingml/2006/picture">
+                <pic:pic xmlns:pic="http://schemas.openxmlformats.org/drawingml/2006/picture">
+                  <pic:nvPicPr>
+                    <pic:cNvPr id="1" name=""/>
+                    <pic:cNvPicPr/>
+                  </pic:nvPicPr>
+                  <pic:blipFill>
+                    <a:blip r:embed="rId14"/>
+                    <a:stretch>
+                      <a:fillRect/>
+                    </a:stretch>
+                  </pic:blipFill>
+                  <pic:spPr>
+                    <a:xfrm>
+                      <a:off x="0" y="0"/>
+                      <a:ext cx="5760085" cy="3320415"/>
+                    </a:xfrm>
+                    <a:prstGeom prst="rect">
+                      <a:avLst/>
+                    </a:prstGeom>
+                  </pic:spPr>
+                </pic:pic>
+              </a:graphicData>
+            </a:graphic>
+          </wp:inline>
+        </w:drawing>
+      </w:r>
+    </w:p>
+    <w:p>
+      <w:pPr>
+        <w:pStyle w:val="Caption"/>
+        <w:jc w:val="center"/>
+      </w:pPr>
+      <w:bookmarkStart w:id="21" w:name="_Toc121081995"/>
+      <w:r>
+        <w:t xml:space="preserve">Hình ảnh </w:t>
+      </w:r>
+      <w:r>
+        <w:fldChar w:fldCharType="begin"/>
+      </w:r>
+      <w:r>
+        <w:instrText xml:space="preserve"> SEQ Hình_ảnh \* ARABIC </w:instrText>
+      </w:r>
+      <w:r>
+        <w:fldChar w:fldCharType="separate"/>
+      </w:r>
+      <w:r>
+        <w:t>3</w:t>
+      </w:r>
+      <w:r>
+        <w:fldChar w:fldCharType="end"/>
+      </w:r>
+      <w:r>
+        <w:t>: Giao diện đăng nhập</w:t>
+      </w:r>
+      <w:bookmarkEnd w:id="21"/>
     </w:p>
     <w:p>
       <w:pPr>
         <w:pStyle w:val="Heading2"/>
-      </w:pPr>
-      <w:r>
-        <w:t xml:space="preserve"> Giao diện phía nhân viên</w:t>
+        <w:rPr>
+          <w:lang w:val="vi-VN"/>
+        </w:rPr>
+      </w:pPr>
+      <w:r>
+        <w:rPr>
+          <w:lang w:val="vi-VN"/>
+        </w:rPr>
+        <w:lastRenderedPageBreak/>
+        <w:t xml:space="preserve"> </w:t>
+      </w:r>
+      <w:bookmarkStart w:id="22" w:name="_Toc121082030"/>
+      <w:r>
+        <w:rPr>
+          <w:lang w:val="vi-VN"/>
+        </w:rPr>
+        <w:t>Giao diện phía quản trị viên</w:t>
+      </w:r>
+      <w:bookmarkEnd w:id="22"/>
+    </w:p>
+    <w:p>
+      <w:pPr>
+        <w:keepNext/>
+      </w:pPr>
+      <w:r>
+        <w:rPr>
+          <w:lang w:val="en-US"/>
+        </w:rPr>
+        <w:drawing>
+          <wp:inline distT="0" distB="0" distL="0" distR="0" wp14:anchorId="38C88477" wp14:editId="7F8EA2C4">
+            <wp:extent cx="5760085" cy="3333115"/>
+            <wp:effectExtent l="0" t="0" r="0" b="635"/>
+            <wp:docPr id="7" name="Picture 7"/>
+            <wp:cNvGraphicFramePr>
+              <a:graphicFrameLocks xmlns:a="http://schemas.openxmlformats.org/drawingml/2006/main" noChangeAspect="1"/>
+            </wp:cNvGraphicFramePr>
+            <a:graphic xmlns:a="http://schemas.openxmlformats.org/drawingml/2006/main">
+              <a:graphicData uri="http://schemas.openxmlformats.org/drawingml/2006/picture">
+                <pic:pic xmlns:pic="http://schemas.openxmlformats.org/drawingml/2006/picture">
+                  <pic:nvPicPr>
+                    <pic:cNvPr id="1" name=""/>
+                    <pic:cNvPicPr/>
+                  </pic:nvPicPr>
+                  <pic:blipFill>
+                    <a:blip r:embed="rId15"/>
+                    <a:stretch>
+                      <a:fillRect/>
+                    </a:stretch>
+                  </pic:blipFill>
+                  <pic:spPr>
+                    <a:xfrm>
+                      <a:off x="0" y="0"/>
+                      <a:ext cx="5760085" cy="3333115"/>
+                    </a:xfrm>
+                    <a:prstGeom prst="rect">
+                      <a:avLst/>
+                    </a:prstGeom>
+                  </pic:spPr>
+                </pic:pic>
+              </a:graphicData>
+            </a:graphic>
+          </wp:inline>
+        </w:drawing>
+      </w:r>
+    </w:p>
+    <w:p>
+      <w:pPr>
+        <w:pStyle w:val="Caption"/>
+        <w:jc w:val="center"/>
+      </w:pPr>
+      <w:bookmarkStart w:id="23" w:name="_Toc121081996"/>
+      <w:r>
+        <w:t xml:space="preserve">Hình ảnh </w:t>
+      </w:r>
+      <w:r>
+        <w:fldChar w:fldCharType="begin"/>
+      </w:r>
+      <w:r>
+        <w:instrText xml:space="preserve"> SEQ Hình_ảnh \* ARABIC </w:instrText>
+      </w:r>
+      <w:r>
+        <w:fldChar w:fldCharType="separate"/>
+      </w:r>
+      <w:r>
+        <w:t>4</w:t>
+      </w:r>
+      <w:r>
+        <w:fldChar w:fldCharType="end"/>
+      </w:r>
+      <w:r>
+        <w:t>: Giao diện chính của quản trị viên</w:t>
+      </w:r>
+      <w:bookmarkEnd w:id="23"/>
+    </w:p>
+    <w:p>
+      <w:pPr>
+        <w:keepNext/>
+      </w:pPr>
+      <w:r>
+        <w:rPr>
+          <w:lang w:val="en-US"/>
+        </w:rPr>
+        <w:drawing>
+          <wp:inline distT="0" distB="0" distL="0" distR="0" wp14:anchorId="1E073BBB" wp14:editId="168B3899">
+            <wp:extent cx="5760085" cy="3324860"/>
+            <wp:effectExtent l="0" t="0" r="0" b="8890"/>
+            <wp:docPr id="8" name="Picture 8"/>
+            <wp:cNvGraphicFramePr>
+              <a:graphicFrameLocks xmlns:a="http://schemas.openxmlformats.org/drawingml/2006/main" noChangeAspect="1"/>
+            </wp:cNvGraphicFramePr>
+            <a:graphic xmlns:a="http://schemas.openxmlformats.org/drawingml/2006/main">
+              <a:graphicData uri="http://schemas.openxmlformats.org/drawingml/2006/picture">
+                <pic:pic xmlns:pic="http://schemas.openxmlformats.org/drawingml/2006/picture">
+                  <pic:nvPicPr>
+                    <pic:cNvPr id="1" name=""/>
+                    <pic:cNvPicPr/>
+                  </pic:nvPicPr>
+                  <pic:blipFill>
+                    <a:blip r:embed="rId16"/>
+                    <a:stretch>
+                      <a:fillRect/>
+                    </a:stretch>
+                  </pic:blipFill>
+                  <pic:spPr>
+                    <a:xfrm>
+                      <a:off x="0" y="0"/>
+                      <a:ext cx="5760085" cy="3324860"/>
+                    </a:xfrm>
+                    <a:prstGeom prst="rect">
+                      <a:avLst/>
+                    </a:prstGeom>
+                  </pic:spPr>
+                </pic:pic>
+              </a:graphicData>
+            </a:graphic>
+          </wp:inline>
+        </w:drawing>
+      </w:r>
+    </w:p>
+    <w:p>
+      <w:pPr>
+        <w:pStyle w:val="Caption"/>
+        <w:jc w:val="center"/>
+      </w:pPr>
+      <w:bookmarkStart w:id="24" w:name="_Toc121081997"/>
+      <w:r>
+        <w:t xml:space="preserve">Hình ảnh </w:t>
+      </w:r>
+      <w:r>
+        <w:fldChar w:fldCharType="begin"/>
+      </w:r>
+      <w:r>
+        <w:instrText xml:space="preserve"> SEQ Hình_ảnh \* ARABIC </w:instrText>
+      </w:r>
+      <w:r>
+        <w:fldChar w:fldCharType="separate"/>
+      </w:r>
+      <w:r>
+        <w:t>5</w:t>
+      </w:r>
+      <w:r>
+        <w:fldChar w:fldCharType="end"/>
+      </w:r>
+      <w:r>
+        <w:t>: Giao diện danh sách nhân viên</w:t>
+      </w:r>
+      <w:bookmarkEnd w:id="24"/>
+    </w:p>
+    <w:p/>
+    <w:p/>
+    <w:p/>
+    <w:p/>
+    <w:p/>
+    <w:p/>
+    <w:p>
+      <w:pPr>
+        <w:keepNext/>
+      </w:pPr>
+      <w:r>
+        <w:rPr>
+          <w:lang w:val="en-US"/>
+        </w:rPr>
+        <w:drawing>
+          <wp:inline distT="0" distB="0" distL="0" distR="0" wp14:anchorId="7606F9E1" wp14:editId="04AD24B4">
+            <wp:extent cx="5760085" cy="3316605"/>
+            <wp:effectExtent l="0" t="0" r="0" b="0"/>
+            <wp:docPr id="10" name="Picture 10"/>
+            <wp:cNvGraphicFramePr>
+              <a:graphicFrameLocks xmlns:a="http://schemas.openxmlformats.org/drawingml/2006/main" noChangeAspect="1"/>
+            </wp:cNvGraphicFramePr>
+            <a:graphic xmlns:a="http://schemas.openxmlformats.org/drawingml/2006/main">
+              <a:graphicData uri="http://schemas.openxmlformats.org/drawingml/2006/picture">
+                <pic:pic xmlns:pic="http://schemas.openxmlformats.org/drawingml/2006/picture">
+                  <pic:nvPicPr>
+                    <pic:cNvPr id="1" name=""/>
+                    <pic:cNvPicPr/>
+                  </pic:nvPicPr>
+                  <pic:blipFill>
+                    <a:blip r:embed="rId17"/>
+                    <a:stretch>
+                      <a:fillRect/>
+                    </a:stretch>
+                  </pic:blipFill>
+                  <pic:spPr>
+                    <a:xfrm>
+                      <a:off x="0" y="0"/>
+                      <a:ext cx="5760085" cy="3316605"/>
+                    </a:xfrm>
+                    <a:prstGeom prst="rect">
+                      <a:avLst/>
+                    </a:prstGeom>
+                  </pic:spPr>
+                </pic:pic>
+              </a:graphicData>
+            </a:graphic>
+          </wp:inline>
+        </w:drawing>
+      </w:r>
+    </w:p>
+    <w:p>
+      <w:pPr>
+        <w:pStyle w:val="Caption"/>
+        <w:jc w:val="center"/>
+      </w:pPr>
+      <w:bookmarkStart w:id="25" w:name="_Toc121081998"/>
+      <w:r>
+        <w:t xml:space="preserve">Hình ảnh </w:t>
+      </w:r>
+      <w:r>
+        <w:fldChar w:fldCharType="begin"/>
+      </w:r>
+      <w:r>
+        <w:instrText xml:space="preserve"> SEQ Hình_ảnh \* ARABIC </w:instrText>
+      </w:r>
+      <w:r>
+        <w:fldChar w:fldCharType="separate"/>
+      </w:r>
+      <w:r>
+        <w:t>6</w:t>
+      </w:r>
+      <w:r>
+        <w:fldChar w:fldCharType="end"/>
+      </w:r>
+      <w:r>
+        <w:t>: Giao diện đăng ký nhân viên mới</w:t>
+      </w:r>
+      <w:bookmarkEnd w:id="25"/>
+    </w:p>
+    <w:p>
+      <w:pPr>
+        <w:keepNext/>
+      </w:pPr>
+      <w:r>
+        <w:rPr>
+          <w:lang w:val="en-US"/>
+        </w:rPr>
+        <w:drawing>
+          <wp:inline distT="0" distB="0" distL="0" distR="0" wp14:anchorId="0165B987" wp14:editId="368B22FF">
+            <wp:extent cx="5760085" cy="3317875"/>
+            <wp:effectExtent l="0" t="0" r="0" b="0"/>
+            <wp:docPr id="11" name="Picture 11"/>
+            <wp:cNvGraphicFramePr>
+              <a:graphicFrameLocks xmlns:a="http://schemas.openxmlformats.org/drawingml/2006/main" noChangeAspect="1"/>
+            </wp:cNvGraphicFramePr>
+            <a:graphic xmlns:a="http://schemas.openxmlformats.org/drawingml/2006/main">
+              <a:graphicData uri="http://schemas.openxmlformats.org/drawingml/2006/picture">
+                <pic:pic xmlns:pic="http://schemas.openxmlformats.org/drawingml/2006/picture">
+                  <pic:nvPicPr>
+                    <pic:cNvPr id="1" name=""/>
+                    <pic:cNvPicPr/>
+                  </pic:nvPicPr>
+                  <pic:blipFill>
+                    <a:blip r:embed="rId18"/>
+                    <a:stretch>
+                      <a:fillRect/>
+                    </a:stretch>
+                  </pic:blipFill>
+                  <pic:spPr>
+                    <a:xfrm>
+                      <a:off x="0" y="0"/>
+                      <a:ext cx="5760085" cy="3317875"/>
+                    </a:xfrm>
+                    <a:prstGeom prst="rect">
+                      <a:avLst/>
+                    </a:prstGeom>
+                  </pic:spPr>
+                </pic:pic>
+              </a:graphicData>
+            </a:graphic>
+          </wp:inline>
+        </w:drawing>
+      </w:r>
+    </w:p>
+    <w:p>
+      <w:pPr>
+        <w:pStyle w:val="Caption"/>
+        <w:jc w:val="center"/>
+      </w:pPr>
+      <w:bookmarkStart w:id="26" w:name="_Toc121081999"/>
+      <w:r>
+        <w:t xml:space="preserve">Hình ảnh </w:t>
+      </w:r>
+      <w:r>
+        <w:fldChar w:fldCharType="begin"/>
+      </w:r>
+      <w:r>
+        <w:instrText xml:space="preserve"> SEQ Hình_ảnh \* ARABIC </w:instrText>
+      </w:r>
+      <w:r>
+        <w:fldChar w:fldCharType="separate"/>
+      </w:r>
+      <w:r>
+        <w:t>7</w:t>
+      </w:r>
+      <w:r>
+        <w:fldChar w:fldCharType="end"/>
+      </w:r>
+      <w:r>
+        <w:t>: Giao diện thống kê doanh thu theo thời gian tùy chỉnh</w:t>
+      </w:r>
+      <w:bookmarkEnd w:id="26"/>
+    </w:p>
+    <w:p>
+      <w:pPr>
+        <w:keepNext/>
+      </w:pPr>
+      <w:r>
+        <w:rPr>
+          <w:lang w:val="en-US"/>
+        </w:rPr>
+        <w:lastRenderedPageBreak/>
+        <w:drawing>
+          <wp:inline distT="0" distB="0" distL="0" distR="0" wp14:anchorId="12CA57E6" wp14:editId="779AC787">
+            <wp:extent cx="5760085" cy="3315335"/>
+            <wp:effectExtent l="0" t="0" r="0" b="0"/>
+            <wp:docPr id="12" name="Picture 12"/>
+            <wp:cNvGraphicFramePr>
+              <a:graphicFrameLocks xmlns:a="http://schemas.openxmlformats.org/drawingml/2006/main" noChangeAspect="1"/>
+            </wp:cNvGraphicFramePr>
+            <a:graphic xmlns:a="http://schemas.openxmlformats.org/drawingml/2006/main">
+              <a:graphicData uri="http://schemas.openxmlformats.org/drawingml/2006/picture">
+                <pic:pic xmlns:pic="http://schemas.openxmlformats.org/drawingml/2006/picture">
+                  <pic:nvPicPr>
+                    <pic:cNvPr id="1" name=""/>
+                    <pic:cNvPicPr/>
+                  </pic:nvPicPr>
+                  <pic:blipFill>
+                    <a:blip r:embed="rId19"/>
+                    <a:stretch>
+                      <a:fillRect/>
+                    </a:stretch>
+                  </pic:blipFill>
+                  <pic:spPr>
+                    <a:xfrm>
+                      <a:off x="0" y="0"/>
+                      <a:ext cx="5760085" cy="3315335"/>
+                    </a:xfrm>
+                    <a:prstGeom prst="rect">
+                      <a:avLst/>
+                    </a:prstGeom>
+                  </pic:spPr>
+                </pic:pic>
+              </a:graphicData>
+            </a:graphic>
+          </wp:inline>
+        </w:drawing>
+      </w:r>
+    </w:p>
+    <w:p>
+      <w:pPr>
+        <w:pStyle w:val="Caption"/>
+        <w:jc w:val="center"/>
+      </w:pPr>
+      <w:bookmarkStart w:id="27" w:name="_Toc121082000"/>
+      <w:r>
+        <w:t xml:space="preserve">Hình ảnh </w:t>
+      </w:r>
+      <w:r>
+        <w:fldChar w:fldCharType="begin"/>
+      </w:r>
+      <w:r>
+        <w:instrText xml:space="preserve"> SEQ Hình_ảnh \* ARABIC </w:instrText>
+      </w:r>
+      <w:r>
+        <w:fldChar w:fldCharType="separate"/>
+      </w:r>
+      <w:r>
+        <w:t>8</w:t>
+      </w:r>
+      <w:r>
+        <w:fldChar w:fldCharType="end"/>
+      </w:r>
+      <w:r>
+        <w:t>: Giao diện thống kê doanh thu theo tháng</w:t>
+      </w:r>
+      <w:bookmarkEnd w:id="27"/>
+    </w:p>
+    <w:p>
+      <w:pPr>
+        <w:keepNext/>
+      </w:pPr>
+      <w:r>
+        <w:drawing>
+          <wp:inline distT="0" distB="0" distL="0" distR="0" wp14:anchorId="07E56FFF" wp14:editId="0806371F">
+            <wp:extent cx="5760085" cy="3326130"/>
+            <wp:effectExtent l="0" t="0" r="0" b="7620"/>
+            <wp:docPr id="15" name="Picture 15"/>
+            <wp:cNvGraphicFramePr>
+              <a:graphicFrameLocks xmlns:a="http://schemas.openxmlformats.org/drawingml/2006/main" noChangeAspect="1"/>
+            </wp:cNvGraphicFramePr>
+            <a:graphic xmlns:a="http://schemas.openxmlformats.org/drawingml/2006/main">
+              <a:graphicData uri="http://schemas.openxmlformats.org/drawingml/2006/picture">
+                <pic:pic xmlns:pic="http://schemas.openxmlformats.org/drawingml/2006/picture">
+                  <pic:nvPicPr>
+                    <pic:cNvPr id="1" name=""/>
+                    <pic:cNvPicPr/>
+                  </pic:nvPicPr>
+                  <pic:blipFill>
+                    <a:blip r:embed="rId20"/>
+                    <a:stretch>
+                      <a:fillRect/>
+                    </a:stretch>
+                  </pic:blipFill>
+                  <pic:spPr>
+                    <a:xfrm>
+                      <a:off x="0" y="0"/>
+                      <a:ext cx="5760085" cy="3326130"/>
+                    </a:xfrm>
+                    <a:prstGeom prst="rect">
+                      <a:avLst/>
+                    </a:prstGeom>
+                  </pic:spPr>
+                </pic:pic>
+              </a:graphicData>
+            </a:graphic>
+          </wp:inline>
+        </w:drawing>
+      </w:r>
+    </w:p>
+    <w:p>
+      <w:pPr>
+        <w:pStyle w:val="Caption"/>
+        <w:jc w:val="center"/>
+      </w:pPr>
+      <w:bookmarkStart w:id="28" w:name="_Toc121082001"/>
+      <w:r>
+        <w:t xml:space="preserve">Hình ảnh </w:t>
+      </w:r>
+      <w:r>
+        <w:fldChar w:fldCharType="begin"/>
+      </w:r>
+      <w:r>
+        <w:instrText xml:space="preserve"> SEQ Hình_ảnh \* ARABIC </w:instrText>
+      </w:r>
+      <w:r>
+        <w:fldChar w:fldCharType="separate"/>
+      </w:r>
+      <w:r>
+        <w:t>9</w:t>
+      </w:r>
+      <w:r>
+        <w:fldChar w:fldCharType="end"/>
+      </w:r>
+      <w:r>
+        <w:t>: Giao diện thống kê doanh thu theo năm</w:t>
+      </w:r>
+      <w:bookmarkEnd w:id="28"/>
+    </w:p>
+    <w:p>
+      <w:pPr>
+        <w:keepNext/>
+      </w:pPr>
+      <w:r>
+        <w:rPr>
+          <w:lang w:val="en-US"/>
+        </w:rPr>
+        <w:lastRenderedPageBreak/>
+        <w:drawing>
+          <wp:inline distT="0" distB="0" distL="0" distR="0" wp14:anchorId="717D5D8D" wp14:editId="717ADA63">
+            <wp:extent cx="5760085" cy="3319780"/>
+            <wp:effectExtent l="0" t="0" r="0" b="0"/>
+            <wp:docPr id="16" name="Picture 16"/>
+            <wp:cNvGraphicFramePr>
+              <a:graphicFrameLocks xmlns:a="http://schemas.openxmlformats.org/drawingml/2006/main" noChangeAspect="1"/>
+            </wp:cNvGraphicFramePr>
+            <a:graphic xmlns:a="http://schemas.openxmlformats.org/drawingml/2006/main">
+              <a:graphicData uri="http://schemas.openxmlformats.org/drawingml/2006/picture">
+                <pic:pic xmlns:pic="http://schemas.openxmlformats.org/drawingml/2006/picture">
+                  <pic:nvPicPr>
+                    <pic:cNvPr id="1" name=""/>
+                    <pic:cNvPicPr/>
+                  </pic:nvPicPr>
+                  <pic:blipFill>
+                    <a:blip r:embed="rId21"/>
+                    <a:stretch>
+                      <a:fillRect/>
+                    </a:stretch>
+                  </pic:blipFill>
+                  <pic:spPr>
+                    <a:xfrm>
+                      <a:off x="0" y="0"/>
+                      <a:ext cx="5760085" cy="3319780"/>
+                    </a:xfrm>
+                    <a:prstGeom prst="rect">
+                      <a:avLst/>
+                    </a:prstGeom>
+                  </pic:spPr>
+                </pic:pic>
+              </a:graphicData>
+            </a:graphic>
+          </wp:inline>
+        </w:drawing>
+      </w:r>
+    </w:p>
+    <w:p>
+      <w:pPr>
+        <w:pStyle w:val="Caption"/>
+        <w:jc w:val="center"/>
+      </w:pPr>
+      <w:bookmarkStart w:id="29" w:name="_Toc121082002"/>
+      <w:r>
+        <w:t xml:space="preserve">Hình ảnh </w:t>
+      </w:r>
+      <w:r>
+        <w:fldChar w:fldCharType="begin"/>
+      </w:r>
+      <w:r>
+        <w:instrText xml:space="preserve"> SEQ Hình_ảnh \* ARABIC </w:instrText>
+      </w:r>
+      <w:r>
+        <w:fldChar w:fldCharType="separate"/>
+      </w:r>
+      <w:r>
+        <w:t>10</w:t>
+      </w:r>
+      <w:r>
+        <w:fldChar w:fldCharType="end"/>
+      </w:r>
+      <w:r>
+        <w:t>: Giao diện danh sách nguyên liệu</w:t>
+      </w:r>
+      <w:bookmarkEnd w:id="29"/>
+    </w:p>
+    <w:p>
+      <w:pPr>
+        <w:keepNext/>
+      </w:pPr>
+      <w:r>
+        <w:rPr>
+          <w:lang w:val="en-US"/>
+        </w:rPr>
+        <w:drawing>
+          <wp:inline distT="0" distB="0" distL="0" distR="0" wp14:anchorId="11190506" wp14:editId="07E270CE">
+            <wp:extent cx="5760085" cy="3320415"/>
+            <wp:effectExtent l="0" t="0" r="0" b="0"/>
+            <wp:docPr id="17" name="Picture 17"/>
+            <wp:cNvGraphicFramePr>
+              <a:graphicFrameLocks xmlns:a="http://schemas.openxmlformats.org/drawingml/2006/main" noChangeAspect="1"/>
+            </wp:cNvGraphicFramePr>
+            <a:graphic xmlns:a="http://schemas.openxmlformats.org/drawingml/2006/main">
+              <a:graphicData uri="http://schemas.openxmlformats.org/drawingml/2006/picture">
+                <pic:pic xmlns:pic="http://schemas.openxmlformats.org/drawingml/2006/picture">
+                  <pic:nvPicPr>
+                    <pic:cNvPr id="1" name=""/>
+                    <pic:cNvPicPr/>
+                  </pic:nvPicPr>
+                  <pic:blipFill>
+                    <a:blip r:embed="rId22"/>
+                    <a:stretch>
+                      <a:fillRect/>
+                    </a:stretch>
+                  </pic:blipFill>
+                  <pic:spPr>
+                    <a:xfrm>
+                      <a:off x="0" y="0"/>
+                      <a:ext cx="5760085" cy="3320415"/>
+                    </a:xfrm>
+                    <a:prstGeom prst="rect">
+                      <a:avLst/>
+                    </a:prstGeom>
+                  </pic:spPr>
+                </pic:pic>
+              </a:graphicData>
+            </a:graphic>
+          </wp:inline>
+        </w:drawing>
+      </w:r>
+    </w:p>
+    <w:p>
+      <w:pPr>
+        <w:pStyle w:val="Caption"/>
+        <w:jc w:val="center"/>
+      </w:pPr>
+      <w:bookmarkStart w:id="30" w:name="_Toc121082003"/>
+      <w:r>
+        <w:t xml:space="preserve">Hình ảnh </w:t>
+      </w:r>
+      <w:r>
+        <w:fldChar w:fldCharType="begin"/>
+      </w:r>
+      <w:r>
+        <w:instrText xml:space="preserve"> SEQ Hình_ảnh \* ARABIC </w:instrText>
+      </w:r>
+      <w:r>
+        <w:fldChar w:fldCharType="separate"/>
+      </w:r>
+      <w:r>
+        <w:t>11</w:t>
+      </w:r>
+      <w:r>
+        <w:fldChar w:fldCharType="end"/>
+      </w:r>
+      <w:r>
+        <w:t>: Giao diện đặt thêm nguyên liệu</w:t>
+      </w:r>
+      <w:bookmarkEnd w:id="30"/>
+    </w:p>
+    <w:p/>
+    <w:p>
+      <w:pPr>
+        <w:pStyle w:val="Heading2"/>
+      </w:pPr>
+      <w:r>
+        <w:rPr>
+          <w:lang w:val="vi-VN"/>
+        </w:rPr>
+        <w:lastRenderedPageBreak/>
+        <w:t xml:space="preserve"> </w:t>
+      </w:r>
+      <w:bookmarkStart w:id="31" w:name="_Toc121082031"/>
+      <w:r>
+        <w:t>Giao diện phía nhân viên</w:t>
+      </w:r>
+      <w:bookmarkEnd w:id="31"/>
+    </w:p>
+    <w:p>
+      <w:pPr>
+        <w:keepNext/>
+      </w:pPr>
+      <w:r>
+        <w:rPr>
+          <w:lang w:val="en-US"/>
+        </w:rPr>
+        <w:drawing>
+          <wp:inline distT="0" distB="0" distL="0" distR="0" wp14:anchorId="4A77C641" wp14:editId="6AC82DE8">
+            <wp:extent cx="5760085" cy="3326765"/>
+            <wp:effectExtent l="0" t="0" r="0" b="6985"/>
+            <wp:docPr id="18" name="Picture 18"/>
+            <wp:cNvGraphicFramePr>
+              <a:graphicFrameLocks xmlns:a="http://schemas.openxmlformats.org/drawingml/2006/main" noChangeAspect="1"/>
+            </wp:cNvGraphicFramePr>
+            <a:graphic xmlns:a="http://schemas.openxmlformats.org/drawingml/2006/main">
+              <a:graphicData uri="http://schemas.openxmlformats.org/drawingml/2006/picture">
+                <pic:pic xmlns:pic="http://schemas.openxmlformats.org/drawingml/2006/picture">
+                  <pic:nvPicPr>
+                    <pic:cNvPr id="1" name=""/>
+                    <pic:cNvPicPr/>
+                  </pic:nvPicPr>
+                  <pic:blipFill>
+                    <a:blip r:embed="rId23"/>
+                    <a:stretch>
+                      <a:fillRect/>
+                    </a:stretch>
+                  </pic:blipFill>
+                  <pic:spPr>
+                    <a:xfrm>
+                      <a:off x="0" y="0"/>
+                      <a:ext cx="5760085" cy="3326765"/>
+                    </a:xfrm>
+                    <a:prstGeom prst="rect">
+                      <a:avLst/>
+                    </a:prstGeom>
+                  </pic:spPr>
+                </pic:pic>
+              </a:graphicData>
+            </a:graphic>
+          </wp:inline>
+        </w:drawing>
+      </w:r>
+    </w:p>
+    <w:p>
+      <w:pPr>
+        <w:pStyle w:val="Caption"/>
+        <w:jc w:val="center"/>
+      </w:pPr>
+      <w:bookmarkStart w:id="32" w:name="_Toc121082004"/>
+      <w:r>
+        <w:t xml:space="preserve">Hình ảnh </w:t>
+      </w:r>
+      <w:r>
+        <w:fldChar w:fldCharType="begin"/>
+      </w:r>
+      <w:r>
+        <w:instrText xml:space="preserve"> SEQ Hình_ảnh \* ARABIC </w:instrText>
+      </w:r>
+      <w:r>
+        <w:fldChar w:fldCharType="separate"/>
+      </w:r>
+      <w:r>
+        <w:t>12</w:t>
+      </w:r>
+      <w:r>
+        <w:fldChar w:fldCharType="end"/>
+      </w:r>
+      <w:r>
+        <w:t>: Giao diện chính của nhân viên</w:t>
+      </w:r>
+      <w:bookmarkEnd w:id="32"/>
+    </w:p>
+    <w:p>
+      <w:pPr>
+        <w:keepNext/>
+      </w:pPr>
+      <w:r>
+        <w:rPr>
+          <w:lang w:val="en-US"/>
+        </w:rPr>
+        <w:drawing>
+          <wp:inline distT="0" distB="0" distL="0" distR="0" wp14:anchorId="25B9D8AB" wp14:editId="60D86B0B">
+            <wp:extent cx="5760085" cy="3314700"/>
+            <wp:effectExtent l="0" t="0" r="0" b="0"/>
+            <wp:docPr id="19" name="Picture 19"/>
+            <wp:cNvGraphicFramePr>
+              <a:graphicFrameLocks xmlns:a="http://schemas.openxmlformats.org/drawingml/2006/main" noChangeAspect="1"/>
+            </wp:cNvGraphicFramePr>
+            <a:graphic xmlns:a="http://schemas.openxmlformats.org/drawingml/2006/main">
+              <a:graphicData uri="http://schemas.openxmlformats.org/drawingml/2006/picture">
+                <pic:pic xmlns:pic="http://schemas.openxmlformats.org/drawingml/2006/picture">
+                  <pic:nvPicPr>
+                    <pic:cNvPr id="1" name=""/>
+                    <pic:cNvPicPr/>
+                  </pic:nvPicPr>
+                  <pic:blipFill>
+                    <a:blip r:embed="rId24"/>
+                    <a:stretch>
+                      <a:fillRect/>
+                    </a:stretch>
+                  </pic:blipFill>
+                  <pic:spPr>
+                    <a:xfrm>
+                      <a:off x="0" y="0"/>
+                      <a:ext cx="5760085" cy="3314700"/>
+                    </a:xfrm>
+                    <a:prstGeom prst="rect">
+                      <a:avLst/>
+                    </a:prstGeom>
+                  </pic:spPr>
+                </pic:pic>
+              </a:graphicData>
+            </a:graphic>
+          </wp:inline>
+        </w:drawing>
+      </w:r>
+    </w:p>
+    <w:p>
+      <w:pPr>
+        <w:pStyle w:val="Caption"/>
+        <w:jc w:val="center"/>
+      </w:pPr>
+      <w:bookmarkStart w:id="33" w:name="_Toc121082005"/>
+      <w:r>
+        <w:t xml:space="preserve">Hình ảnh </w:t>
+      </w:r>
+      <w:r>
+        <w:fldChar w:fldCharType="begin"/>
+      </w:r>
+      <w:r>
+        <w:instrText xml:space="preserve"> SEQ Hình_ảnh \* ARABIC </w:instrText>
+      </w:r>
+      <w:r>
+        <w:fldChar w:fldCharType="separate"/>
+      </w:r>
+      <w:r>
+        <w:t>13</w:t>
+      </w:r>
+      <w:r>
+        <w:fldChar w:fldCharType="end"/>
+      </w:r>
+      <w:r>
+        <w:t>: Giao diện đặt món ăn</w:t>
+      </w:r>
+      <w:bookmarkEnd w:id="33"/>
+    </w:p>
+    <w:p>
+      <w:pPr>
+        <w:keepNext/>
+      </w:pPr>
+      <w:r>
+        <w:rPr>
+          <w:lang w:val="en-US"/>
+        </w:rPr>
+        <w:lastRenderedPageBreak/>
+        <w:drawing>
+          <wp:inline distT="0" distB="0" distL="0" distR="0" wp14:anchorId="4CC22B2D" wp14:editId="119C67DF">
+            <wp:extent cx="5760085" cy="3322955"/>
+            <wp:effectExtent l="0" t="0" r="0" b="0"/>
+            <wp:docPr id="20" name="Picture 20"/>
+            <wp:cNvGraphicFramePr>
+              <a:graphicFrameLocks xmlns:a="http://schemas.openxmlformats.org/drawingml/2006/main" noChangeAspect="1"/>
+            </wp:cNvGraphicFramePr>
+            <a:graphic xmlns:a="http://schemas.openxmlformats.org/drawingml/2006/main">
+              <a:graphicData uri="http://schemas.openxmlformats.org/drawingml/2006/picture">
+                <pic:pic xmlns:pic="http://schemas.openxmlformats.org/drawingml/2006/picture">
+                  <pic:nvPicPr>
+                    <pic:cNvPr id="1" name=""/>
+                    <pic:cNvPicPr/>
+                  </pic:nvPicPr>
+                  <pic:blipFill>
+                    <a:blip r:embed="rId25"/>
+                    <a:stretch>
+                      <a:fillRect/>
+                    </a:stretch>
+                  </pic:blipFill>
+                  <pic:spPr>
+                    <a:xfrm>
+                      <a:off x="0" y="0"/>
+                      <a:ext cx="5760085" cy="3322955"/>
+                    </a:xfrm>
+                    <a:prstGeom prst="rect">
+                      <a:avLst/>
+                    </a:prstGeom>
+                  </pic:spPr>
+                </pic:pic>
+              </a:graphicData>
+            </a:graphic>
+          </wp:inline>
+        </w:drawing>
+      </w:r>
+    </w:p>
+    <w:p>
+      <w:pPr>
+        <w:pStyle w:val="Caption"/>
+        <w:jc w:val="center"/>
+      </w:pPr>
+      <w:bookmarkStart w:id="34" w:name="_Toc121082006"/>
+      <w:r>
+        <w:t xml:space="preserve">Hình ảnh </w:t>
+      </w:r>
+      <w:r>
+        <w:fldChar w:fldCharType="begin"/>
+      </w:r>
+      <w:r>
+        <w:instrText xml:space="preserve"> SEQ Hình_ảnh \* ARABIC </w:instrText>
+      </w:r>
+      <w:r>
+        <w:fldChar w:fldCharType="separate"/>
+      </w:r>
+      <w:r>
+        <w:t>14</w:t>
+      </w:r>
+      <w:r>
+        <w:fldChar w:fldCharType="end"/>
+      </w:r>
+      <w:r>
+        <w:t>: Giao diện thanh toán hóa đơn</w:t>
+      </w:r>
+      <w:bookmarkEnd w:id="34"/>
+    </w:p>
+    <w:p>
+      <w:pPr>
+        <w:keepNext/>
+      </w:pPr>
+      <w:r>
+        <w:rPr>
+          <w:lang w:val="en-US"/>
+        </w:rPr>
+        <w:drawing>
+          <wp:inline distT="0" distB="0" distL="0" distR="0" wp14:anchorId="3E630D1B" wp14:editId="2A9FB957">
+            <wp:extent cx="5760085" cy="3317240"/>
+            <wp:effectExtent l="0" t="0" r="0" b="0"/>
+            <wp:docPr id="21" name="Picture 21"/>
+            <wp:cNvGraphicFramePr>
+              <a:graphicFrameLocks xmlns:a="http://schemas.openxmlformats.org/drawingml/2006/main" noChangeAspect="1"/>
+            </wp:cNvGraphicFramePr>
+            <a:graphic xmlns:a="http://schemas.openxmlformats.org/drawingml/2006/main">
+              <a:graphicData uri="http://schemas.openxmlformats.org/drawingml/2006/picture">
+                <pic:pic xmlns:pic="http://schemas.openxmlformats.org/drawingml/2006/picture">
+                  <pic:nvPicPr>
+                    <pic:cNvPr id="1" name=""/>
+                    <pic:cNvPicPr/>
+                  </pic:nvPicPr>
+                  <pic:blipFill>
+                    <a:blip r:embed="rId26"/>
+                    <a:stretch>
+                      <a:fillRect/>
+                    </a:stretch>
+                  </pic:blipFill>
+                  <pic:spPr>
+                    <a:xfrm>
+                      <a:off x="0" y="0"/>
+                      <a:ext cx="5760085" cy="3317240"/>
+                    </a:xfrm>
+                    <a:prstGeom prst="rect">
+                      <a:avLst/>
+                    </a:prstGeom>
+                  </pic:spPr>
+                </pic:pic>
+              </a:graphicData>
+            </a:graphic>
+          </wp:inline>
+        </w:drawing>
+      </w:r>
+    </w:p>
+    <w:p>
+      <w:pPr>
+        <w:pStyle w:val="Caption"/>
+        <w:jc w:val="center"/>
+      </w:pPr>
+      <w:bookmarkStart w:id="35" w:name="_Toc121082007"/>
+      <w:r>
+        <w:t xml:space="preserve">Hình ảnh </w:t>
+      </w:r>
+      <w:r>
+        <w:fldChar w:fldCharType="begin"/>
+      </w:r>
+      <w:r>
+        <w:instrText xml:space="preserve"> SEQ Hình_ảnh \* ARABIC </w:instrText>
+      </w:r>
+      <w:r>
+        <w:fldChar w:fldCharType="separate"/>
+      </w:r>
+      <w:r>
+        <w:t>15</w:t>
+      </w:r>
+      <w:r>
+        <w:fldChar w:fldCharType="end"/>
+      </w:r>
+      <w:r>
+        <w:t>: Giao diện đăng ký thành viên khách hàng mới</w:t>
+      </w:r>
+      <w:bookmarkEnd w:id="35"/>
+    </w:p>
+    <w:p>
+      <w:pPr>
+        <w:spacing w:line="259" w:lineRule="auto"/>
+        <w:rPr>
+          <w:i/>
+          <w:iCs/>
+          <w:color w:val="44546A" w:themeColor="text2"/>
+          <w:sz w:val="18"/>
+          <w:szCs w:val="18"/>
+        </w:rPr>
+      </w:pPr>
+      <w:r>
+        <w:br w:type="page"/>
       </w:r>
     </w:p>
     <w:p>
@@ -11229,7 +13876,212 @@
         <w:pStyle w:val="Heading1"/>
       </w:pPr>
       <w:r>
-        <w:t xml:space="preserve"> Kết luận</w:t>
+        <w:rPr>
+          <w:lang w:val="vi-VN"/>
+        </w:rPr>
+        <w:lastRenderedPageBreak/>
+        <w:t xml:space="preserve"> </w:t>
+      </w:r>
+      <w:bookmarkStart w:id="36" w:name="_Toc121082032"/>
+      <w:r>
+        <w:t>Kết luận</w:t>
+      </w:r>
+      <w:bookmarkEnd w:id="36"/>
+    </w:p>
+    <w:p>
+      <w:pPr>
+        <w:spacing w:line="360" w:lineRule="auto"/>
+        <w:ind w:firstLine="720"/>
+        <w:jc w:val="both"/>
+        <w:rPr>
+          <w:rFonts w:ascii="Times New Roman" w:hAnsi="Times New Roman" w:cs="Times New Roman"/>
+          <w:lang w:val="en-US"/>
+        </w:rPr>
+      </w:pPr>
+      <w:r>
+        <w:rPr>
+          <w:rFonts w:ascii="Times New Roman" w:hAnsi="Times New Roman" w:cs="Times New Roman"/>
+          <w:lang w:val="en-US"/>
+        </w:rPr>
+        <w:t xml:space="preserve">Ứng dụng được thực hiện ở trên đã đáp ứng được các chức năng cơ bản theo yêu cầu đặc tả đề ra ban đầu. Đầy đủ các chức năng cần thiết, đồng thời các chức năng đã được kiểm thử ở mức tốt. Từng chức năng đều được các tester </w:t>
+      </w:r>
+      <w:r>
+        <w:rPr>
+          <w:rFonts w:ascii="Times New Roman" w:hAnsi="Times New Roman" w:cs="Times New Roman"/>
+          <w:lang w:val="en-US"/>
+        </w:rPr>
+        <w:t>p</w:t>
+      </w:r>
+      <w:r>
+        <w:rPr>
+          <w:rFonts w:ascii="Times New Roman" w:hAnsi="Times New Roman" w:cs="Times New Roman"/>
+          <w:lang w:val="en-US"/>
+        </w:rPr>
+        <w:t>hân tích, đánh giá dựa trên đặc tả yêu cầu</w:t>
+      </w:r>
+      <w:r>
+        <w:rPr>
+          <w:rFonts w:ascii="Times New Roman" w:hAnsi="Times New Roman" w:cs="Times New Roman"/>
+          <w:lang w:val="en-US"/>
+        </w:rPr>
+        <w:t xml:space="preserve">, </w:t>
+      </w:r>
+      <w:r>
+        <w:rPr>
+          <w:rFonts w:ascii="Times New Roman" w:hAnsi="Times New Roman" w:cs="Times New Roman"/>
+          <w:lang w:val="en-US"/>
+        </w:rPr>
+        <w:t>thiết kế test case và thực kiện kiểm thử, các đơn vị chức năng trong quá trình lập trình cũng đã được các lập trình viên kiểm thử thông qua unit test.</w:t>
+      </w:r>
+    </w:p>
+    <w:p>
+      <w:pPr>
+        <w:spacing w:line="360" w:lineRule="auto"/>
+        <w:ind w:firstLine="720"/>
+        <w:jc w:val="both"/>
+        <w:rPr>
+          <w:rFonts w:ascii="Times New Roman" w:hAnsi="Times New Roman" w:cs="Times New Roman"/>
+          <w:lang w:val="en-US"/>
+        </w:rPr>
+      </w:pPr>
+      <w:r>
+        <w:rPr>
+          <w:rFonts w:ascii="Times New Roman" w:hAnsi="Times New Roman" w:cs="Times New Roman"/>
+          <w:lang w:val="en-US"/>
+        </w:rPr>
+        <w:t>Qua bài tập lớn mô</w:t>
+      </w:r>
+      <w:r>
+        <w:rPr>
+          <w:rFonts w:ascii="Times New Roman" w:hAnsi="Times New Roman" w:cs="Times New Roman"/>
+          <w:lang w:val="en-US"/>
+        </w:rPr>
+        <w:t xml:space="preserve">n Kiểm thử phần mềm lần này, chúng em đã hiểu được quy trình kiểm thử một ứng dụng, chương trình, phần mềm. </w:t>
+      </w:r>
+      <w:r>
+        <w:rPr>
+          <w:rFonts w:ascii="Times New Roman" w:hAnsi="Times New Roman" w:cs="Times New Roman"/>
+          <w:lang w:val="en-US"/>
+        </w:rPr>
+        <w:t>Hiểu các khái niệm, thuật ngữ, vai trò và quy trình kiểm thử phần mềm</w:t>
+      </w:r>
+      <w:r>
+        <w:rPr>
+          <w:rFonts w:ascii="Times New Roman" w:hAnsi="Times New Roman" w:cs="Times New Roman"/>
+          <w:lang w:val="en-US"/>
+        </w:rPr>
+        <w:t xml:space="preserve">, </w:t>
+      </w:r>
+      <w:r>
+        <w:rPr>
+          <w:rFonts w:ascii="Times New Roman" w:hAnsi="Times New Roman" w:cs="Times New Roman"/>
+          <w:lang w:val="en-US"/>
+        </w:rPr>
+        <w:t>tầm quan trọng của từng loại tài liệu kiểm thử</w:t>
+      </w:r>
+      <w:r>
+        <w:rPr>
+          <w:rFonts w:ascii="Times New Roman" w:hAnsi="Times New Roman" w:cs="Times New Roman"/>
+          <w:lang w:val="en-US"/>
+        </w:rPr>
+        <w:t xml:space="preserve"> và h</w:t>
+      </w:r>
+      <w:r>
+        <w:rPr>
+          <w:rFonts w:ascii="Times New Roman" w:hAnsi="Times New Roman" w:cs="Times New Roman"/>
+          <w:lang w:val="en-US"/>
+        </w:rPr>
+        <w:t>iểu các giai đoạn và chiến lược tiếp cận kiểm thử phần mềm.</w:t>
+      </w:r>
+      <w:r>
+        <w:rPr>
+          <w:rFonts w:ascii="Times New Roman" w:hAnsi="Times New Roman" w:cs="Times New Roman"/>
+          <w:lang w:val="en-US"/>
+        </w:rPr>
+        <w:t xml:space="preserve"> </w:t>
+      </w:r>
+      <w:r>
+        <w:rPr>
+          <w:rFonts w:ascii="Times New Roman" w:hAnsi="Times New Roman" w:cs="Times New Roman"/>
+          <w:lang w:val="en-US"/>
+        </w:rPr>
+        <w:t xml:space="preserve">Biết được cách viết </w:t>
+      </w:r>
+      <w:r>
+        <w:rPr>
+          <w:rFonts w:ascii="Times New Roman" w:hAnsi="Times New Roman" w:cs="Times New Roman"/>
+          <w:lang w:val="en-US"/>
+        </w:rPr>
+        <w:t xml:space="preserve">các test case cho từng chức năng và </w:t>
+      </w:r>
+      <w:r>
+        <w:rPr>
+          <w:rFonts w:ascii="Times New Roman" w:hAnsi="Times New Roman" w:cs="Times New Roman"/>
+          <w:lang w:val="en-US"/>
+        </w:rPr>
+        <w:t xml:space="preserve">unit test cho các đơn vị chức năng </w:t>
+      </w:r>
+      <w:r>
+        <w:rPr>
+          <w:rFonts w:ascii="Times New Roman" w:hAnsi="Times New Roman" w:cs="Times New Roman"/>
+          <w:lang w:val="en-US"/>
+        </w:rPr>
+        <w:t>trong mã nguồn</w:t>
+      </w:r>
+      <w:r>
+        <w:rPr>
+          <w:rFonts w:ascii="Times New Roman" w:hAnsi="Times New Roman" w:cs="Times New Roman"/>
+          <w:lang w:val="en-US"/>
+        </w:rPr>
+        <w:t xml:space="preserve">. </w:t>
+      </w:r>
+    </w:p>
+    <w:p>
+      <w:pPr>
+        <w:spacing w:line="360" w:lineRule="auto"/>
+        <w:ind w:firstLine="720"/>
+        <w:jc w:val="both"/>
+        <w:rPr>
+          <w:rFonts w:ascii="Times New Roman" w:hAnsi="Times New Roman" w:cs="Times New Roman"/>
+          <w:lang w:val="en-US"/>
+        </w:rPr>
+      </w:pPr>
+      <w:r>
+        <w:rPr>
+          <w:rFonts w:ascii="Times New Roman" w:hAnsi="Times New Roman" w:cs="Times New Roman"/>
+          <w:lang w:val="en-US"/>
+        </w:rPr>
+        <w:t xml:space="preserve">Không chỉ vậy, chúng em còn rèn luyện được tinh thần làm việc nhóm nghiêm túc, đúng hạn, tính bao quát, </w:t>
+      </w:r>
+      <w:r>
+        <w:rPr>
+          <w:rFonts w:ascii="Times New Roman" w:hAnsi="Times New Roman" w:cs="Times New Roman"/>
+          <w:lang w:val="en-US"/>
+        </w:rPr>
+        <w:t>cẩn thận trong lập trình và kiểm thử</w:t>
+      </w:r>
+      <w:r>
+        <w:rPr>
+          <w:rFonts w:ascii="Times New Roman" w:hAnsi="Times New Roman" w:cs="Times New Roman"/>
+          <w:lang w:val="en-US"/>
+        </w:rPr>
+        <w:t xml:space="preserve">. Học được những kiến thức mới về JavaFX, MySQL,… </w:t>
+      </w:r>
+    </w:p>
+    <w:p>
+      <w:pPr>
+        <w:spacing w:line="259" w:lineRule="auto"/>
+        <w:rPr>
+          <w:rFonts w:ascii="Times New Roman" w:hAnsi="Times New Roman" w:cs="Times New Roman"/>
+          <w:lang w:val="en-US"/>
+        </w:rPr>
+      </w:pPr>
+      <w:r>
+        <w:rPr>
+          <w:rFonts w:ascii="Times New Roman" w:hAnsi="Times New Roman" w:cs="Times New Roman"/>
+          <w:lang w:val="en-US"/>
+        </w:rPr>
+        <w:br w:type="page"/>
       </w:r>
     </w:p>
     <w:p>
@@ -11241,18 +14093,226 @@
         </w:numPr>
       </w:pPr>
       <w:r>
-        <w:t xml:space="preserve"> Tài liệu tham khảo</w:t>
-      </w:r>
-    </w:p>
-    <w:p>
-      <w:pPr>
-        <w:rPr>
+        <w:lastRenderedPageBreak/>
+        <w:t xml:space="preserve"> </w:t>
+      </w:r>
+      <w:bookmarkStart w:id="37" w:name="_Toc121082033"/>
+      <w:r>
+        <w:t>Tài liệu tham khảo</w:t>
+      </w:r>
+      <w:bookmarkEnd w:id="37"/>
+    </w:p>
+    <w:p>
+      <w:pPr>
+        <w:rPr>
+          <w:rFonts w:ascii="Times New Roman" w:hAnsi="Times New Roman" w:cs="Times New Roman"/>
           <w:lang w:val="en-US"/>
         </w:rPr>
       </w:pPr>
+      <w:r>
+        <w:rPr>
+          <w:rFonts w:ascii="Times New Roman" w:hAnsi="Times New Roman" w:cs="Times New Roman"/>
+          <w:lang w:val="en-US"/>
+        </w:rPr>
+        <w:t xml:space="preserve">[1] Dương Hữu Thành, </w:t>
+      </w:r>
+      <w:r>
+        <w:rPr>
+          <w:rFonts w:ascii="Times New Roman" w:hAnsi="Times New Roman" w:cs="Times New Roman"/>
+          <w:i/>
+          <w:iCs/>
+          <w:lang w:val="en-US"/>
+        </w:rPr>
+        <w:t>Kiểm thử phần mềm.</w:t>
+      </w:r>
+      <w:r>
+        <w:rPr>
+          <w:rFonts w:ascii="Times New Roman" w:hAnsi="Times New Roman" w:cs="Times New Roman"/>
+          <w:lang w:val="en-US"/>
+        </w:rPr>
+        <w:t xml:space="preserve"> </w:t>
+      </w:r>
+      <w:r>
+        <w:rPr>
+          <w:rFonts w:ascii="Times New Roman" w:hAnsi="Times New Roman" w:cs="Times New Roman"/>
+          <w:lang w:val="en-US"/>
+        </w:rPr>
+        <w:t xml:space="preserve">Nơi xuất bản: </w:t>
+      </w:r>
+      <w:r>
+        <w:rPr>
+          <w:rFonts w:ascii="Times New Roman" w:hAnsi="Times New Roman" w:cs="Times New Roman"/>
+          <w:lang w:val="en-US"/>
+        </w:rPr>
+        <w:t xml:space="preserve">Hà Nội, </w:t>
+      </w:r>
+      <w:r>
+        <w:rPr>
+          <w:rFonts w:ascii="Times New Roman" w:hAnsi="Times New Roman" w:cs="Times New Roman"/>
+          <w:lang w:val="en-US"/>
+        </w:rPr>
+        <w:t>Nhà xuất bản Thông tin và Tr</w:t>
+      </w:r>
+      <w:r>
+        <w:rPr>
+          <w:rFonts w:ascii="Times New Roman" w:hAnsi="Times New Roman" w:cs="Times New Roman"/>
+          <w:lang w:val="en-US"/>
+        </w:rPr>
+        <w:t>uyền thông, 2021.</w:t>
+      </w:r>
+    </w:p>
+    <w:p>
+      <w:pPr>
+        <w:rPr>
+          <w:rFonts w:ascii="Times New Roman" w:hAnsi="Times New Roman" w:cs="Times New Roman"/>
+          <w:lang w:val="en-US"/>
+        </w:rPr>
+      </w:pPr>
+      <w:r>
+        <w:rPr>
+          <w:rFonts w:ascii="Times New Roman" w:hAnsi="Times New Roman" w:cs="Times New Roman"/>
+          <w:lang w:val="en-US"/>
+        </w:rPr>
+        <w:t>[2] Dương Hữu Thành</w:t>
+      </w:r>
+      <w:r>
+        <w:rPr>
+          <w:rFonts w:ascii="Times New Roman" w:hAnsi="Times New Roman" w:cs="Times New Roman"/>
+          <w:lang w:val="en-US"/>
+        </w:rPr>
+        <w:t xml:space="preserve">, </w:t>
+      </w:r>
+      <w:r>
+        <w:rPr>
+          <w:rFonts w:ascii="Times New Roman" w:hAnsi="Times New Roman" w:cs="Times New Roman"/>
+          <w:i/>
+          <w:iCs/>
+          <w:lang w:val="en-US"/>
+        </w:rPr>
+        <w:t>Lập trình Java</w:t>
+      </w:r>
+      <w:r>
+        <w:rPr>
+          <w:rFonts w:ascii="Times New Roman" w:hAnsi="Times New Roman" w:cs="Times New Roman"/>
+          <w:i/>
+          <w:iCs/>
+          <w:lang w:val="en-US"/>
+        </w:rPr>
+        <w:t xml:space="preserve">, </w:t>
+      </w:r>
+      <w:r>
+        <w:rPr>
+          <w:rFonts w:ascii="Times New Roman" w:hAnsi="Times New Roman" w:cs="Times New Roman"/>
+          <w:lang w:val="en-US"/>
+        </w:rPr>
+        <w:t xml:space="preserve">tái bản lần thứ 1. </w:t>
+      </w:r>
+      <w:r>
+        <w:rPr>
+          <w:rFonts w:ascii="Times New Roman" w:hAnsi="Times New Roman" w:cs="Times New Roman"/>
+          <w:lang w:val="en-US"/>
+        </w:rPr>
+        <w:t xml:space="preserve">Nơi xuất bản: </w:t>
+      </w:r>
+      <w:r>
+        <w:rPr>
+          <w:rFonts w:ascii="Times New Roman" w:hAnsi="Times New Roman" w:cs="Times New Roman"/>
+          <w:lang w:val="en-US"/>
+        </w:rPr>
+        <w:t>Hà Nội</w:t>
+      </w:r>
+      <w:r>
+        <w:rPr>
+          <w:rFonts w:ascii="Times New Roman" w:hAnsi="Times New Roman" w:cs="Times New Roman"/>
+          <w:lang w:val="en-US"/>
+        </w:rPr>
+        <w:t xml:space="preserve">, Nhà xuất bản </w:t>
+      </w:r>
+      <w:r>
+        <w:rPr>
+          <w:rFonts w:ascii="Times New Roman" w:hAnsi="Times New Roman" w:cs="Times New Roman"/>
+          <w:lang w:val="en-US"/>
+        </w:rPr>
+        <w:t>Thông tin và Truyền thông, 2020</w:t>
+      </w:r>
+      <w:r>
+        <w:rPr>
+          <w:rFonts w:ascii="Times New Roman" w:hAnsi="Times New Roman" w:cs="Times New Roman"/>
+          <w:lang w:val="en-US"/>
+        </w:rPr>
+        <w:t>.</w:t>
+      </w:r>
+    </w:p>
+    <w:p>
+      <w:pPr>
+        <w:rPr>
+          <w:rFonts w:ascii="Times New Roman" w:hAnsi="Times New Roman" w:cs="Times New Roman"/>
+          <w:lang w:val="en-US"/>
+        </w:rPr>
+      </w:pPr>
+      <w:r>
+        <w:rPr>
+          <w:rFonts w:ascii="Times New Roman" w:hAnsi="Times New Roman" w:cs="Times New Roman"/>
+          <w:lang w:val="en-US"/>
+        </w:rPr>
+        <w:t>[</w:t>
+      </w:r>
+      <w:r>
+        <w:rPr>
+          <w:rFonts w:ascii="Times New Roman" w:hAnsi="Times New Roman" w:cs="Times New Roman"/>
+          <w:lang w:val="en-US"/>
+        </w:rPr>
+        <w:t>3</w:t>
+      </w:r>
+      <w:r>
+        <w:rPr>
+          <w:rFonts w:ascii="Times New Roman" w:hAnsi="Times New Roman" w:cs="Times New Roman"/>
+          <w:lang w:val="en-US"/>
+        </w:rPr>
+        <w:t xml:space="preserve">] Doug Lowe, </w:t>
+      </w:r>
+      <w:r>
+        <w:rPr>
+          <w:rFonts w:ascii="Times New Roman" w:hAnsi="Times New Roman" w:cs="Times New Roman"/>
+          <w:i/>
+          <w:iCs/>
+          <w:lang w:val="en-US"/>
+        </w:rPr>
+        <w:t>JavaFX for dummies</w:t>
+      </w:r>
+      <w:r>
+        <w:rPr>
+          <w:rFonts w:ascii="Times New Roman" w:hAnsi="Times New Roman" w:cs="Times New Roman"/>
+          <w:i/>
+          <w:iCs/>
+          <w:lang w:val="en-US"/>
+        </w:rPr>
+        <w:t xml:space="preserve">. </w:t>
+      </w:r>
+      <w:r>
+        <w:rPr>
+          <w:rFonts w:ascii="Times New Roman" w:hAnsi="Times New Roman" w:cs="Times New Roman"/>
+          <w:lang w:val="en-US"/>
+        </w:rPr>
+        <w:t>Hoboken, New Jersey: John Wiley &amp; Sons, 2015</w:t>
+      </w:r>
+      <w:r>
+        <w:rPr>
+          <w:rFonts w:ascii="Times New Roman" w:hAnsi="Times New Roman" w:cs="Times New Roman"/>
+          <w:lang w:val="en-US"/>
+        </w:rPr>
+        <w:t>.</w:t>
+      </w:r>
+    </w:p>
+    <w:p>
+      <w:pPr>
+        <w:rPr>
+          <w:lang w:val="en-US"/>
+        </w:rPr>
+      </w:pPr>
     </w:p>
     <w:sectPr>
-      <w:footerReference w:type="default" r:id="rId11"/>
+      <w:footerReference w:type="default" r:id="rId27"/>
       <w:pgSz w:w="11906" w:h="16838" w:code="9"/>
       <w:pgMar w:top="1134" w:right="1134" w:bottom="1134" w:left="1701" w:header="709" w:footer="709" w:gutter="0"/>
       <w:pgNumType w:start="1"/>
@@ -12287,7 +15347,7 @@
   <w:abstractNum w:abstractNumId="8" w15:restartNumberingAfterBreak="0">
     <w:nsid w:val="1C8C6E56"/>
     <w:multiLevelType w:val="multilevel"/>
-    <w:tmpl w:val="D21279BC"/>
+    <w:tmpl w:val="F6E413A6"/>
     <w:lvl w:ilvl="0">
       <w:start w:val="1"/>
       <w:numFmt w:val="decimal"/>
@@ -12322,6 +15382,7 @@
         <w:i w:val="0"/>
         <w:color w:val="auto"/>
         <w:sz w:val="28"/>
+        <w:lang w:val="vi-VN"/>
       </w:rPr>
     </w:lvl>
     <w:lvl w:ilvl="2">
@@ -15360,6 +18421,19 @@
       <w:color w:val="808080"/>
     </w:rPr>
   </w:style>
+  <w:style w:type="paragraph" w:styleId="TOC3">
+    <w:name w:val="toc 3"/>
+    <w:basedOn w:val="Normal"/>
+    <w:next w:val="Normal"/>
+    <w:autoRedefine/>
+    <w:uiPriority w:val="39"/>
+    <w:unhideWhenUsed/>
+    <w:rsid w:val="00D9456C"/>
+    <w:pPr>
+      <w:spacing w:after="100"/>
+      <w:ind w:left="520"/>
+    </w:pPr>
+  </w:style>
 </w:styles>
 </file>
 

</xml_diff>